<commit_message>
This is all unit testting, not only login/logout/signup
</commit_message>
<xml_diff>
--- a/Deliverable 3/1.1.2/login-logout-signup-units.docx
+++ b/Deliverable 3/1.1.2/login-logout-signup-units.docx
@@ -4,6 +4,7 @@
   <w:body>
     <w:p>
       <w:pPr>
+        <w:spacing w:line="240" w:lineRule="auto"/>
         <w:jc w:val="both"/>
       </w:pPr>
       <w:r>
@@ -12,6 +13,7 @@
     </w:p>
     <w:p>
       <w:pPr>
+        <w:spacing w:line="240" w:lineRule="auto"/>
         <w:jc w:val="both"/>
       </w:pPr>
       <w:r>
@@ -20,6 +22,7 @@
     </w:p>
     <w:p>
       <w:pPr>
+        <w:spacing w:line="240" w:lineRule="auto"/>
         <w:jc w:val="both"/>
       </w:pPr>
       <w:r>
@@ -46,10 +49,14 @@
     </w:p>
     <w:p>
       <w:pPr>
+        <w:spacing w:line="240" w:lineRule="auto"/>
         <w:jc w:val="both"/>
       </w:pPr>
       <w:r>
         <w:t>Test Cases</w:t>
+      </w:r>
+      <w:r>
+        <w:t>:</w:t>
       </w:r>
     </w:p>
     <w:p>
@@ -59,6 +66,7 @@
           <w:ilvl w:val="0"/>
           <w:numId w:val="1"/>
         </w:numPr>
+        <w:spacing w:line="240" w:lineRule="auto"/>
         <w:jc w:val="both"/>
       </w:pPr>
       <w:r>
@@ -78,6 +86,7 @@
           <w:ilvl w:val="0"/>
           <w:numId w:val="1"/>
         </w:numPr>
+        <w:spacing w:line="240" w:lineRule="auto"/>
         <w:jc w:val="both"/>
       </w:pPr>
       <w:r>
@@ -97,6 +106,7 @@
           <w:ilvl w:val="0"/>
           <w:numId w:val="1"/>
         </w:numPr>
+        <w:spacing w:line="240" w:lineRule="auto"/>
         <w:jc w:val="both"/>
       </w:pPr>
       <w:r>
@@ -106,11 +116,13 @@
     <w:p>
       <w:pPr>
         <w:pStyle w:val="ListParagraph"/>
-        <w:jc w:val="both"/>
-      </w:pPr>
-    </w:p>
-    <w:p>
-      <w:pPr>
+        <w:spacing w:line="240" w:lineRule="auto"/>
+        <w:jc w:val="both"/>
+      </w:pPr>
+    </w:p>
+    <w:p>
+      <w:pPr>
+        <w:spacing w:line="240" w:lineRule="auto"/>
         <w:jc w:val="both"/>
       </w:pPr>
       <w:r>
@@ -119,6 +131,7 @@
     </w:p>
     <w:p>
       <w:pPr>
+        <w:spacing w:line="240" w:lineRule="auto"/>
         <w:jc w:val="both"/>
       </w:pPr>
       <w:r>
@@ -130,10 +143,14 @@
     </w:p>
     <w:p>
       <w:pPr>
+        <w:spacing w:line="240" w:lineRule="auto"/>
         <w:jc w:val="both"/>
       </w:pPr>
       <w:r>
         <w:t>Test Cases</w:t>
+      </w:r>
+      <w:r>
+        <w:t>:</w:t>
       </w:r>
     </w:p>
     <w:p>
@@ -143,6 +160,7 @@
           <w:ilvl w:val="0"/>
           <w:numId w:val="2"/>
         </w:numPr>
+        <w:spacing w:line="240" w:lineRule="auto"/>
         <w:jc w:val="both"/>
       </w:pPr>
       <w:r>
@@ -156,6 +174,7 @@
           <w:ilvl w:val="0"/>
           <w:numId w:val="2"/>
         </w:numPr>
+        <w:spacing w:line="240" w:lineRule="auto"/>
         <w:jc w:val="both"/>
       </w:pPr>
       <w:r>
@@ -165,11 +184,13 @@
     <w:p>
       <w:pPr>
         <w:pStyle w:val="ListParagraph"/>
-        <w:jc w:val="both"/>
-      </w:pPr>
-    </w:p>
-    <w:p>
-      <w:pPr>
+        <w:spacing w:line="240" w:lineRule="auto"/>
+        <w:jc w:val="both"/>
+      </w:pPr>
+    </w:p>
+    <w:p>
+      <w:pPr>
+        <w:spacing w:line="240" w:lineRule="auto"/>
         <w:jc w:val="both"/>
       </w:pPr>
       <w:r>
@@ -178,18 +199,11 @@
     </w:p>
     <w:p>
       <w:pPr>
-        <w:jc w:val="both"/>
-      </w:pPr>
-      <w:r>
-        <w:t xml:space="preserve">Signup is a functionality for new users to create their </w:t>
-      </w:r>
-      <w:bookmarkStart w:id="0" w:name="_GoBack"/>
-      <w:r>
-        <w:t xml:space="preserve">new </w:t>
-      </w:r>
-      <w:bookmarkEnd w:id="0"/>
-      <w:r>
-        <w:t>accounts</w:t>
+        <w:spacing w:line="240" w:lineRule="auto"/>
+        <w:jc w:val="both"/>
+      </w:pPr>
+      <w:r>
+        <w:t>Signup is a functionality for new users to create their new accounts</w:t>
       </w:r>
       <w:r>
         <w:t>.</w:t>
@@ -197,10 +211,14 @@
     </w:p>
     <w:p>
       <w:pPr>
+        <w:spacing w:line="240" w:lineRule="auto"/>
         <w:jc w:val="both"/>
       </w:pPr>
       <w:r>
         <w:t>Test Cases</w:t>
+      </w:r>
+      <w:r>
+        <w:t>:</w:t>
       </w:r>
     </w:p>
     <w:p>
@@ -210,6 +228,7 @@
           <w:ilvl w:val="0"/>
           <w:numId w:val="3"/>
         </w:numPr>
+        <w:spacing w:line="240" w:lineRule="auto"/>
         <w:jc w:val="both"/>
       </w:pPr>
       <w:r>
@@ -223,6 +242,7 @@
           <w:ilvl w:val="0"/>
           <w:numId w:val="3"/>
         </w:numPr>
+        <w:spacing w:line="240" w:lineRule="auto"/>
         <w:jc w:val="both"/>
       </w:pPr>
       <w:r>
@@ -245,6 +265,7 @@
           <w:ilvl w:val="0"/>
           <w:numId w:val="3"/>
         </w:numPr>
+        <w:spacing w:line="240" w:lineRule="auto"/>
         <w:jc w:val="both"/>
       </w:pPr>
       <w:r>
@@ -258,10 +279,1290 @@
           <w:ilvl w:val="0"/>
           <w:numId w:val="3"/>
         </w:numPr>
+        <w:spacing w:line="240" w:lineRule="auto"/>
         <w:jc w:val="both"/>
       </w:pPr>
       <w:r>
         <w:t>The password and the confirm password should be the same.</w:t>
+      </w:r>
+    </w:p>
+    <w:p>
+      <w:pPr>
+        <w:spacing w:line="240" w:lineRule="auto"/>
+        <w:jc w:val="both"/>
+      </w:pPr>
+      <w:r>
+        <w:t>Manage Preferences</w:t>
+      </w:r>
+    </w:p>
+    <w:p>
+      <w:pPr>
+        <w:spacing w:line="240" w:lineRule="auto"/>
+        <w:jc w:val="both"/>
+      </w:pPr>
+      <w:r>
+        <w:t>A user can provide many different options such as how many courses they want, when they usually want to have classes during a day: mornings, afternoons or evenings to the application to generate preferences for their coming semester. This functionality is the main ability of the application to att</w:t>
+      </w:r>
+      <w:r>
+        <w:t>ract many users. Therefore, it is very important to make sure the application work correctly.</w:t>
+      </w:r>
+    </w:p>
+    <w:p>
+      <w:pPr>
+        <w:spacing w:line="240" w:lineRule="auto"/>
+        <w:jc w:val="both"/>
+      </w:pPr>
+      <w:r>
+        <w:t>Test Cases:</w:t>
+      </w:r>
+    </w:p>
+    <w:p>
+      <w:pPr>
+        <w:pStyle w:val="ListParagraph"/>
+        <w:numPr>
+          <w:ilvl w:val="0"/>
+          <w:numId w:val="4"/>
+        </w:numPr>
+        <w:spacing w:line="240" w:lineRule="auto"/>
+        <w:jc w:val="both"/>
+      </w:pPr>
+      <w:r>
+        <w:t>Testing if the number of the classes which is generated in the preferences is the same as the number of classes that the user inputs.</w:t>
+      </w:r>
+    </w:p>
+    <w:p>
+      <w:pPr>
+        <w:pStyle w:val="ListParagraph"/>
+        <w:numPr>
+          <w:ilvl w:val="0"/>
+          <w:numId w:val="4"/>
+        </w:numPr>
+        <w:spacing w:line="240" w:lineRule="auto"/>
+        <w:jc w:val="both"/>
+      </w:pPr>
+      <w:r>
+        <w:t xml:space="preserve"> Ensure the time of the preference schedules matched to the time the user provide.</w:t>
+      </w:r>
+    </w:p>
+    <w:p>
+      <w:pPr>
+        <w:pStyle w:val="ListParagraph"/>
+        <w:numPr>
+          <w:ilvl w:val="0"/>
+          <w:numId w:val="4"/>
+        </w:numPr>
+        <w:spacing w:line="240" w:lineRule="auto"/>
+        <w:jc w:val="both"/>
+      </w:pPr>
+      <w:r>
+        <w:lastRenderedPageBreak/>
+        <w:t>Testing if the user wants a specific weekday not to have classes, the application shall provide recommended schedules without any classes on that day.</w:t>
+      </w:r>
+    </w:p>
+    <w:p>
+      <w:pPr>
+        <w:spacing w:line="240" w:lineRule="auto"/>
+        <w:jc w:val="both"/>
+      </w:pPr>
+      <w:r>
+        <w:t>Unit Testing</w:t>
+      </w:r>
+    </w:p>
+    <w:p>
+      <w:pPr>
+        <w:spacing w:line="240" w:lineRule="auto"/>
+        <w:jc w:val="both"/>
+      </w:pPr>
+      <w:r>
+        <w:t xml:space="preserve">We have </w:t>
+      </w:r>
+      <w:r>
+        <w:t xml:space="preserve">specifically </w:t>
+      </w:r>
+      <w:r>
+        <w:t>created a</w:t>
+      </w:r>
+      <w:r>
+        <w:t xml:space="preserve"> more static and detailed </w:t>
+      </w:r>
+      <w:r>
+        <w:t>database which is</w:t>
+      </w:r>
+      <w:r>
+        <w:t xml:space="preserve"> is </w:t>
+      </w:r>
+      <w:r>
+        <w:t>only used for</w:t>
+      </w:r>
+      <w:r>
+        <w:t xml:space="preserve"> testing in order to test and find the errors and bugs in the application.</w:t>
+      </w:r>
+    </w:p>
+    <w:p>
+      <w:pPr>
+        <w:spacing w:line="240" w:lineRule="auto"/>
+        <w:jc w:val="both"/>
+      </w:pPr>
+      <w:r>
+        <w:t>Login</w:t>
+      </w:r>
+    </w:p>
+    <w:p>
+      <w:pPr>
+        <w:spacing w:line="240" w:lineRule="auto"/>
+        <w:jc w:val="both"/>
+      </w:pPr>
+      <w:r>
+        <w:t>The login procedure is one of the actions must be tested carefully because this is the first place users will evaluate the application. Therefore, it is very important to ensure that the login functionality work properly. The file test.bla</w:t>
+      </w:r>
+      <w:r>
+        <w:t>de.php has the method to test if</w:t>
+      </w:r>
+      <w:r>
+        <w:t xml:space="preserve"> a </w:t>
+      </w:r>
+      <w:r>
+        <w:t>user</w:t>
+      </w:r>
+      <w:r>
+        <w:t xml:space="preserve"> log into the application</w:t>
+      </w:r>
+      <w:r>
+        <w:t xml:space="preserve"> successfully</w:t>
+      </w:r>
+      <w:r>
+        <w:t xml:space="preserve">. The username will be </w:t>
+      </w:r>
+      <w:r>
+        <w:t>looked up in the database</w:t>
+      </w:r>
+      <w:r>
+        <w:t>.</w:t>
+      </w:r>
+      <w:r>
+        <w:t xml:space="preserve"> The test will be failed if the username is invalid. Moreover</w:t>
+      </w:r>
+      <w:r>
+        <w:t xml:space="preserve">, the password will be checked </w:t>
+      </w:r>
+      <w:r>
+        <w:t>if</w:t>
+      </w:r>
+      <w:r>
+        <w:t xml:space="preserve"> it is matched to the username’s password.</w:t>
+      </w:r>
+      <w:r>
+        <w:t xml:space="preserve"> If this password does not go with the username, the test will display a failed message. Importantly, we also check if the user is an admin or just a normal user like student. If a student try to access into the application by his or her account as an admin, the system will deny and display a failed message.</w:t>
+      </w:r>
+    </w:p>
+    <w:p>
+      <w:pPr>
+        <w:spacing w:line="240" w:lineRule="auto"/>
+        <w:jc w:val="both"/>
+      </w:pPr>
+      <w:r>
+        <w:t>Manage Preferences</w:t>
+      </w:r>
+    </w:p>
+    <w:p>
+      <w:pPr>
+        <w:spacing w:line="240" w:lineRule="auto"/>
+        <w:jc w:val="both"/>
+      </w:pPr>
+      <w:r>
+        <w:t xml:space="preserve">Managing preferences has to be tested to guarantee that the generated preference schedules satisfy demands of the user for their next semester. In the test.blade.php file, we have created some specific cases to test the manage preferences functionality. </w:t>
+      </w:r>
+      <w:r>
+        <w:t>The generated preferences will be compared to the inputs that the user provided. If the preferences do not satisfy the user’s demands, the test will be failed. Otherwise, the test will pass successfully.</w:t>
+      </w:r>
+      <w:bookmarkStart w:id="0" w:name="_GoBack"/>
+      <w:bookmarkEnd w:id="0"/>
+    </w:p>
+    <w:p>
+      <w:pPr>
+        <w:spacing w:line="240" w:lineRule="auto"/>
+        <w:jc w:val="both"/>
+      </w:pPr>
+    </w:p>
+    <w:p>
+      <w:pPr>
+        <w:spacing w:line="240" w:lineRule="auto"/>
+        <w:jc w:val="both"/>
+      </w:pPr>
+    </w:p>
+    <w:p>
+      <w:pPr>
+        <w:spacing w:after="0" w:line="240" w:lineRule="auto"/>
+        <w:jc w:val="both"/>
+      </w:pPr>
+      <w:r>
+        <w:t>t</w:t>
+      </w:r>
+      <w:r>
+        <w:t>est.blade.php</w:t>
+      </w:r>
+    </w:p>
+    <w:p>
+      <w:pPr>
+        <w:spacing w:after="0" w:line="240" w:lineRule="auto"/>
+        <w:jc w:val="both"/>
+      </w:pPr>
+    </w:p>
+    <w:p>
+      <w:pPr>
+        <w:spacing w:after="0" w:line="240" w:lineRule="auto"/>
+        <w:jc w:val="both"/>
+      </w:pPr>
+      <w:r>
+        <w:t>&lt;!DOCTYPE html&gt;</w:t>
+      </w:r>
+    </w:p>
+    <w:p>
+      <w:pPr>
+        <w:spacing w:after="0" w:line="240" w:lineRule="auto"/>
+        <w:jc w:val="both"/>
+      </w:pPr>
+      <w:r>
+        <w:t>&lt;html&gt;</w:t>
+      </w:r>
+    </w:p>
+    <w:p>
+      <w:pPr>
+        <w:spacing w:after="0" w:line="240" w:lineRule="auto"/>
+        <w:jc w:val="both"/>
+      </w:pPr>
+      <w:r>
+        <w:t>&lt;head&gt;</w:t>
+      </w:r>
+    </w:p>
+    <w:p>
+      <w:pPr>
+        <w:spacing w:after="0" w:line="240" w:lineRule="auto"/>
+        <w:jc w:val="both"/>
+      </w:pPr>
+      <w:r>
+        <w:tab/>
+        <w:t>&lt;meta charset="utf-8"&gt;</w:t>
+      </w:r>
+    </w:p>
+    <w:p>
+      <w:pPr>
+        <w:spacing w:after="0" w:line="240" w:lineRule="auto"/>
+        <w:jc w:val="both"/>
+      </w:pPr>
+      <w:r>
+        <w:tab/>
+        <w:t>&lt;title&gt;TEST&lt;/title&gt;</w:t>
+      </w:r>
+    </w:p>
+    <w:p>
+      <w:pPr>
+        <w:spacing w:after="0" w:line="240" w:lineRule="auto"/>
+        <w:jc w:val="both"/>
+      </w:pPr>
+      <w:r>
+        <w:tab/>
+        <w:t xml:space="preserve">&lt;link </w:t>
+      </w:r>
+      <w:r>
+        <w:t>rel="stylesheet" href="https://maxcdn.bootstrapcdn.com/bootstrap/3.3.6/css/bootstrap.</w:t>
+      </w:r>
+      <w:r>
+        <w:t xml:space="preserve"> min.css"</w:t>
+      </w:r>
+      <w:r>
+        <w:t>integrity="sha384-1q8mTJOASx8j1Au+a5WDVnPi2lkFfwwEAa8hDDdjZlpLegxhjVME1fgjWPGm</w:t>
+      </w:r>
+      <w:r>
+        <w:t xml:space="preserve"> </w:t>
+      </w:r>
+      <w:r>
+        <w:t>kzs7" crossorigin="anonymous"&gt;</w:t>
+      </w:r>
+    </w:p>
+    <w:p>
+      <w:pPr>
+        <w:spacing w:after="0" w:line="240" w:lineRule="auto"/>
+        <w:jc w:val="both"/>
+      </w:pPr>
+      <w:r>
+        <w:tab/>
+        <w:t>&lt;link rel="stylesheet" type="text/css" href="CSS/Custom CSS.css"&gt;</w:t>
+      </w:r>
+    </w:p>
+    <w:p>
+      <w:pPr>
+        <w:spacing w:after="0" w:line="240" w:lineRule="auto"/>
+        <w:jc w:val="both"/>
+      </w:pPr>
+      <w:r>
+        <w:tab/>
+        <w:t>&lt;script src="https://cdnjs.cloudflare.com/ajax/libs/react/0.14.6/react-with-addons.js"&gt;&lt;/script&gt;</w:t>
+      </w:r>
+    </w:p>
+    <w:p>
+      <w:pPr>
+        <w:spacing w:after="0" w:line="240" w:lineRule="auto"/>
+        <w:jc w:val="both"/>
+      </w:pPr>
+      <w:r>
+        <w:tab/>
+        <w:t>&lt;script src="https://cdnjs.cloudflare.com/ajax/libs/react/0.14.6/react-dom.js"&gt;&lt;/script&gt;</w:t>
+      </w:r>
+    </w:p>
+    <w:p>
+      <w:pPr>
+        <w:spacing w:after="0" w:line="240" w:lineRule="auto"/>
+        <w:jc w:val="both"/>
+      </w:pPr>
+      <w:r>
+        <w:tab/>
+        <w:t>&lt;script src="https://ajax.googleapis.com/ajax/libs/jquery/1.12.0/jquery.min.js"&gt;&lt;/script&gt;</w:t>
+      </w:r>
+    </w:p>
+    <w:p>
+      <w:pPr>
+        <w:spacing w:after="0" w:line="240" w:lineRule="auto"/>
+        <w:jc w:val="both"/>
+      </w:pPr>
+      <w:r>
+        <w:tab/>
+        <w:t>&lt;!--&lt;script src="https://cdnjs.cloudflare.com/ajax/libs/react/0.14.6/react-with-addons.js"&gt;&lt;/script&gt;--&gt;</w:t>
+      </w:r>
+    </w:p>
+    <w:p>
+      <w:pPr>
+        <w:spacing w:after="0" w:line="240" w:lineRule="auto"/>
+        <w:jc w:val="both"/>
+      </w:pPr>
+      <w:r>
+        <w:tab/>
+        <w:t>&lt;script src="https://cdnjs.cloudflare.com/ajax/libs/react/0.13.3/JSXTransformer.js"&gt;&lt;/script&gt;</w:t>
+      </w:r>
+    </w:p>
+    <w:p>
+      <w:pPr>
+        <w:spacing w:after="0" w:line="240" w:lineRule="auto"/>
+        <w:jc w:val="both"/>
+      </w:pPr>
+      <w:r>
+        <w:tab/>
+        <w:t>&lt;script src="https://cdnjs.cloudflare.com/ajax/libs/jquery/2.1.1/jquery.min.js"&gt;&lt;/script&gt;</w:t>
+      </w:r>
+    </w:p>
+    <w:p>
+      <w:pPr>
+        <w:spacing w:after="0" w:line="240" w:lineRule="auto"/>
+        <w:jc w:val="both"/>
+      </w:pPr>
+      <w:r>
+        <w:tab/>
+        <w:t>&lt;script src="https://cdnjs.cloudflare.com/ajax/libs/react-bootstrap/0.28.2/react-bootstrap.js"&gt;&lt;/script&gt;</w:t>
+      </w:r>
+    </w:p>
+    <w:p>
+      <w:pPr>
+        <w:spacing w:after="0" w:line="240" w:lineRule="auto"/>
+        <w:jc w:val="both"/>
+      </w:pPr>
+      <w:r>
+        <w:lastRenderedPageBreak/>
+        <w:tab/>
+        <w:t>&lt;script src="Components/typeahead.bundle.js" type="text/jsx"&gt;&lt;/script&gt;</w:t>
+      </w:r>
+    </w:p>
+    <w:p>
+      <w:pPr>
+        <w:spacing w:after="0" w:line="240" w:lineRule="auto"/>
+        <w:jc w:val="both"/>
+      </w:pPr>
+      <w:r>
+        <w:tab/>
+        <w:t>&lt;script src="Components/ServerBridge.js" type="text/jsx"&gt;&lt;/script&gt;</w:t>
+      </w:r>
+    </w:p>
+    <w:p>
+      <w:pPr>
+        <w:spacing w:after="0" w:line="240" w:lineRule="auto"/>
+        <w:jc w:val="both"/>
+      </w:pPr>
+      <w:r>
+        <w:tab/>
+        <w:t>&lt;script src="Components/CookieManager.js" type="text/jsx"&gt;&lt;/script&gt;</w:t>
+      </w:r>
+    </w:p>
+    <w:p>
+      <w:pPr>
+        <w:spacing w:after="0" w:line="240" w:lineRule="auto"/>
+        <w:jc w:val="both"/>
+      </w:pPr>
+      <w:r>
+        <w:tab/>
+        <w:t>&lt;script src="Components/UIManager.js" type="text/jsx"&gt;&lt;/script&gt;</w:t>
+      </w:r>
+    </w:p>
+    <w:p>
+      <w:pPr>
+        <w:spacing w:after="0" w:line="240" w:lineRule="auto"/>
+        <w:jc w:val="both"/>
+      </w:pPr>
+      <w:r>
+        <w:tab/>
+        <w:t>&lt;script src="Components/Inputs.js" type="text/jsx"&gt;&lt;/script&gt;</w:t>
+      </w:r>
+    </w:p>
+    <w:p>
+      <w:pPr>
+        <w:spacing w:after="0" w:line="240" w:lineRule="auto"/>
+        <w:jc w:val="both"/>
+      </w:pPr>
+      <w:r>
+        <w:tab/>
+        <w:t>&lt;script src="Components/Dialogs.js" type="text/jsx"&gt;&lt;/script&gt;</w:t>
+      </w:r>
+    </w:p>
+    <w:p>
+      <w:pPr>
+        <w:spacing w:after="0" w:line="240" w:lineRule="auto"/>
+        <w:jc w:val="both"/>
+      </w:pPr>
+      <w:r>
+        <w:tab/>
+        <w:t>&lt;script src="Components/Login.js" type="text/jsx"&gt;&lt;/script&gt;</w:t>
+      </w:r>
+    </w:p>
+    <w:p>
+      <w:pPr>
+        <w:spacing w:after="0" w:line="240" w:lineRule="auto"/>
+        <w:jc w:val="both"/>
+      </w:pPr>
+      <w:r>
+        <w:tab/>
+        <w:t>&lt;script src="Components/Preferences.js" type="text/jsx"&gt;&lt;/script&gt;</w:t>
+      </w:r>
+    </w:p>
+    <w:p>
+      <w:pPr>
+        <w:spacing w:after="0" w:line="240" w:lineRule="auto"/>
+        <w:jc w:val="both"/>
+      </w:pPr>
+      <w:r>
+        <w:tab/>
+        <w:t>&lt;script src="Components/AccountPage.js" type="text/jsx"&gt;&lt;/script&gt;</w:t>
+      </w:r>
+    </w:p>
+    <w:p>
+      <w:pPr>
+        <w:spacing w:after="0" w:line="240" w:lineRule="auto"/>
+        <w:jc w:val="both"/>
+      </w:pPr>
+      <w:r>
+        <w:tab/>
+        <w:t>&lt;script src="Components/SchedulePage.js" type="text/jsx"&gt;&lt;/script&gt;</w:t>
+      </w:r>
+    </w:p>
+    <w:p>
+      <w:pPr>
+        <w:spacing w:after="0" w:line="240" w:lineRule="auto"/>
+        <w:jc w:val="both"/>
+      </w:pPr>
+      <w:r>
+        <w:tab/>
+        <w:t>&lt;script src="Components/AdminPage.js" type="text/jsx"&gt;&lt;/script&gt;</w:t>
+      </w:r>
+    </w:p>
+    <w:p>
+      <w:pPr>
+        <w:spacing w:after="0" w:line="240" w:lineRule="auto"/>
+        <w:jc w:val="both"/>
+      </w:pPr>
+      <w:r>
+        <w:tab/>
+        <w:t>&lt;script src="Components/CourseSequence.js" type="text/jsx"&gt;&lt;/script&gt;</w:t>
+      </w:r>
+    </w:p>
+    <w:p>
+      <w:pPr>
+        <w:spacing w:after="0" w:line="240" w:lineRule="auto"/>
+        <w:jc w:val="both"/>
+      </w:pPr>
+      <w:r>
+        <w:t>&lt;/head&gt;</w:t>
+      </w:r>
+    </w:p>
+    <w:p>
+      <w:pPr>
+        <w:spacing w:after="0" w:line="240" w:lineRule="auto"/>
+        <w:jc w:val="both"/>
+      </w:pPr>
+      <w:r>
+        <w:t>&lt;body&gt;</w:t>
+      </w:r>
+    </w:p>
+    <w:p>
+      <w:pPr>
+        <w:spacing w:after="0" w:line="240" w:lineRule="auto"/>
+        <w:jc w:val="both"/>
+      </w:pPr>
+      <w:r>
+        <w:t>&lt;div id="pageContent"&gt;&lt;/div&gt;</w:t>
+      </w:r>
+    </w:p>
+    <w:p>
+      <w:pPr>
+        <w:spacing w:after="0" w:line="240" w:lineRule="auto"/>
+        <w:jc w:val="both"/>
+      </w:pPr>
+      <w:r>
+        <w:t>&lt;script type="text/jsx"&gt;</w:t>
+      </w:r>
+    </w:p>
+    <w:p>
+      <w:pPr>
+        <w:spacing w:after="0" w:line="240" w:lineRule="auto"/>
+        <w:jc w:val="both"/>
+      </w:pPr>
+      <w:r>
+        <w:tab/>
+        <w:t>var serverBridge=realServerBridge;</w:t>
+      </w:r>
+    </w:p>
+    <w:p>
+      <w:pPr>
+        <w:spacing w:after="0" w:line="240" w:lineRule="auto"/>
+        <w:jc w:val="both"/>
+      </w:pPr>
+      <w:r>
+        <w:tab/>
+        <w:t>var response = serverBridge.login('User', 'password', function(data) {</w:t>
+      </w:r>
+    </w:p>
+    <w:p>
+      <w:pPr>
+        <w:spacing w:after="0" w:line="240" w:lineRule="auto"/>
+        <w:jc w:val="both"/>
+      </w:pPr>
+      <w:r>
+        <w:tab/>
+      </w:r>
+      <w:r>
+        <w:tab/>
+        <w:t>if(data.success=='true'&amp;&amp;data.username=='User'&amp;&amp;data.isAdmin=='false') {</w:t>
+      </w:r>
+    </w:p>
+    <w:p>
+      <w:pPr>
+        <w:spacing w:after="0" w:line="240" w:lineRule="auto"/>
+        <w:jc w:val="both"/>
+      </w:pPr>
+      <w:r>
+        <w:tab/>
+      </w:r>
+      <w:r>
+        <w:tab/>
+      </w:r>
+      <w:r>
+        <w:tab/>
+        <w:t>console.log('Test valid user successful');</w:t>
+      </w:r>
+    </w:p>
+    <w:p>
+      <w:pPr>
+        <w:spacing w:after="0" w:line="240" w:lineRule="auto"/>
+        <w:jc w:val="both"/>
+      </w:pPr>
+      <w:r>
+        <w:tab/>
+      </w:r>
+      <w:r>
+        <w:tab/>
+        <w:t>}</w:t>
+      </w:r>
+    </w:p>
+    <w:p>
+      <w:pPr>
+        <w:spacing w:after="0" w:line="240" w:lineRule="auto"/>
+        <w:jc w:val="both"/>
+      </w:pPr>
+      <w:r>
+        <w:tab/>
+      </w:r>
+      <w:r>
+        <w:tab/>
+        <w:t>else {</w:t>
+      </w:r>
+    </w:p>
+    <w:p>
+      <w:pPr>
+        <w:spacing w:after="0" w:line="240" w:lineRule="auto"/>
+        <w:jc w:val="both"/>
+      </w:pPr>
+      <w:r>
+        <w:tab/>
+      </w:r>
+      <w:r>
+        <w:tab/>
+      </w:r>
+      <w:r>
+        <w:tab/>
+        <w:t>console.log('Test valid user failed');</w:t>
+      </w:r>
+    </w:p>
+    <w:p>
+      <w:pPr>
+        <w:spacing w:after="0" w:line="240" w:lineRule="auto"/>
+        <w:jc w:val="both"/>
+      </w:pPr>
+      <w:r>
+        <w:tab/>
+      </w:r>
+      <w:r>
+        <w:tab/>
+        <w:t>}</w:t>
+      </w:r>
+    </w:p>
+    <w:p>
+      <w:pPr>
+        <w:spacing w:after="0" w:line="240" w:lineRule="auto"/>
+        <w:jc w:val="both"/>
+      </w:pPr>
+      <w:r>
+        <w:tab/>
+        <w:t>});</w:t>
+      </w:r>
+    </w:p>
+    <w:p>
+      <w:pPr>
+        <w:spacing w:after="0" w:line="240" w:lineRule="auto"/>
+        <w:jc w:val="both"/>
+      </w:pPr>
+      <w:r>
+        <w:tab/>
+        <w:t>response = serverBridge.login('Admin', 'password', function(data) {</w:t>
+      </w:r>
+    </w:p>
+    <w:p>
+      <w:pPr>
+        <w:spacing w:after="0" w:line="240" w:lineRule="auto"/>
+        <w:jc w:val="both"/>
+      </w:pPr>
+      <w:r>
+        <w:tab/>
+      </w:r>
+      <w:r>
+        <w:tab/>
+        <w:t>if(data.success=='true'&amp;&amp;data.username=='Admin'&amp;&amp;data.isAdmin=='true') {</w:t>
+      </w:r>
+    </w:p>
+    <w:p>
+      <w:pPr>
+        <w:spacing w:after="0" w:line="240" w:lineRule="auto"/>
+        <w:jc w:val="both"/>
+      </w:pPr>
+      <w:r>
+        <w:tab/>
+      </w:r>
+      <w:r>
+        <w:tab/>
+      </w:r>
+      <w:r>
+        <w:tab/>
+        <w:t>console.log('Test valid admin successful');</w:t>
+      </w:r>
+    </w:p>
+    <w:p>
+      <w:pPr>
+        <w:spacing w:after="0" w:line="240" w:lineRule="auto"/>
+        <w:jc w:val="both"/>
+      </w:pPr>
+      <w:r>
+        <w:tab/>
+      </w:r>
+      <w:r>
+        <w:tab/>
+        <w:t>}</w:t>
+      </w:r>
+    </w:p>
+    <w:p>
+      <w:pPr>
+        <w:spacing w:after="0" w:line="240" w:lineRule="auto"/>
+        <w:jc w:val="both"/>
+      </w:pPr>
+      <w:r>
+        <w:tab/>
+      </w:r>
+      <w:r>
+        <w:tab/>
+        <w:t>else {</w:t>
+      </w:r>
+    </w:p>
+    <w:p>
+      <w:pPr>
+        <w:spacing w:after="0" w:line="240" w:lineRule="auto"/>
+        <w:jc w:val="both"/>
+      </w:pPr>
+      <w:r>
+        <w:tab/>
+      </w:r>
+      <w:r>
+        <w:tab/>
+      </w:r>
+      <w:r>
+        <w:tab/>
+        <w:t>console.log('Test valid admin failed');</w:t>
+      </w:r>
+    </w:p>
+    <w:p>
+      <w:pPr>
+        <w:spacing w:after="0" w:line="240" w:lineRule="auto"/>
+        <w:jc w:val="both"/>
+      </w:pPr>
+      <w:r>
+        <w:tab/>
+      </w:r>
+      <w:r>
+        <w:tab/>
+        <w:t>}</w:t>
+      </w:r>
+    </w:p>
+    <w:p>
+      <w:pPr>
+        <w:spacing w:after="0" w:line="240" w:lineRule="auto"/>
+        <w:jc w:val="both"/>
+      </w:pPr>
+      <w:r>
+        <w:tab/>
+        <w:t>});</w:t>
+      </w:r>
+    </w:p>
+    <w:p>
+      <w:pPr>
+        <w:spacing w:after="0" w:line="240" w:lineRule="auto"/>
+        <w:jc w:val="both"/>
+      </w:pPr>
+      <w:r>
+        <w:tab/>
+        <w:t>response = serverBridge.login('notauser', 'password', function(data) {</w:t>
+      </w:r>
+    </w:p>
+    <w:p>
+      <w:pPr>
+        <w:spacing w:after="0" w:line="240" w:lineRule="auto"/>
+        <w:jc w:val="both"/>
+      </w:pPr>
+      <w:r>
+        <w:tab/>
+      </w:r>
+      <w:r>
+        <w:tab/>
+        <w:t>if(data.success=='false') {</w:t>
+      </w:r>
+    </w:p>
+    <w:p>
+      <w:pPr>
+        <w:spacing w:after="0" w:line="240" w:lineRule="auto"/>
+        <w:jc w:val="both"/>
+      </w:pPr>
+      <w:r>
+        <w:tab/>
+      </w:r>
+      <w:r>
+        <w:tab/>
+      </w:r>
+      <w:r>
+        <w:tab/>
+        <w:t>console.log('Test invalid user successful');</w:t>
+      </w:r>
+    </w:p>
+    <w:p>
+      <w:pPr>
+        <w:spacing w:after="0" w:line="240" w:lineRule="auto"/>
+        <w:jc w:val="both"/>
+      </w:pPr>
+      <w:r>
+        <w:tab/>
+      </w:r>
+      <w:r>
+        <w:tab/>
+        <w:t>}</w:t>
+      </w:r>
+    </w:p>
+    <w:p>
+      <w:pPr>
+        <w:spacing w:after="0" w:line="240" w:lineRule="auto"/>
+        <w:jc w:val="both"/>
+      </w:pPr>
+      <w:r>
+        <w:tab/>
+      </w:r>
+      <w:r>
+        <w:tab/>
+        <w:t>else {</w:t>
+      </w:r>
+    </w:p>
+    <w:p>
+      <w:pPr>
+        <w:spacing w:after="0" w:line="240" w:lineRule="auto"/>
+        <w:jc w:val="both"/>
+      </w:pPr>
+      <w:r>
+        <w:tab/>
+      </w:r>
+      <w:r>
+        <w:tab/>
+      </w:r>
+      <w:r>
+        <w:tab/>
+        <w:t>console.log('Test invalid user failed');</w:t>
+      </w:r>
+    </w:p>
+    <w:p>
+      <w:pPr>
+        <w:spacing w:after="0" w:line="240" w:lineRule="auto"/>
+        <w:jc w:val="both"/>
+      </w:pPr>
+      <w:r>
+        <w:tab/>
+      </w:r>
+      <w:r>
+        <w:tab/>
+        <w:t>}</w:t>
+      </w:r>
+    </w:p>
+    <w:p>
+      <w:pPr>
+        <w:spacing w:after="0" w:line="240" w:lineRule="auto"/>
+        <w:jc w:val="both"/>
+      </w:pPr>
+      <w:r>
+        <w:tab/>
+        <w:t>});</w:t>
+      </w:r>
+    </w:p>
+    <w:p>
+      <w:pPr>
+        <w:spacing w:after="0" w:line="240" w:lineRule="auto"/>
+        <w:jc w:val="both"/>
+      </w:pPr>
+      <w:r>
+        <w:tab/>
+        <w:t>var testPref = {"courseLoad":"5", "day":"Monday", "time":"Mornings"};</w:t>
+      </w:r>
+    </w:p>
+    <w:p>
+      <w:pPr>
+        <w:spacing w:after="0" w:line="240" w:lineRule="auto"/>
+        <w:jc w:val="both"/>
+      </w:pPr>
+      <w:r>
+        <w:tab/>
+        <w:t>var response = serverBridge.editPreferences(testPref);</w:t>
+      </w:r>
+    </w:p>
+    <w:p>
+      <w:pPr>
+        <w:spacing w:after="0" w:line="240" w:lineRule="auto"/>
+        <w:jc w:val="both"/>
+      </w:pPr>
+      <w:r>
+        <w:tab/>
+        <w:t>var cookie = cookieManager.addCookie("username", "Jason", 1);</w:t>
+      </w:r>
+    </w:p>
+    <w:p>
+      <w:pPr>
+        <w:spacing w:after="0" w:line="240" w:lineRule="auto"/>
+        <w:jc w:val="both"/>
+      </w:pPr>
+      <w:r>
+        <w:tab/>
+        <w:t>serverBridge.getUserPrefs(function(data){</w:t>
+      </w:r>
+    </w:p>
+    <w:p>
+      <w:pPr>
+        <w:spacing w:after="0" w:line="240" w:lineRule="auto"/>
+        <w:jc w:val="both"/>
+      </w:pPr>
+    </w:p>
+    <w:p>
+      <w:pPr>
+        <w:spacing w:after="0" w:line="240" w:lineRule="auto"/>
+        <w:jc w:val="both"/>
+      </w:pPr>
+      <w:r>
+        <w:tab/>
+      </w:r>
+      <w:r>
+        <w:tab/>
+        <w:t>if (data.courseload == testPref.courseLoad &amp;&amp; data.dayoff == testPref.day &amp;&amp; data.preferredTime == testPref.time){</w:t>
+      </w:r>
+    </w:p>
+    <w:p>
+      <w:pPr>
+        <w:spacing w:after="0" w:line="240" w:lineRule="auto"/>
+        <w:jc w:val="both"/>
+      </w:pPr>
+      <w:r>
+        <w:lastRenderedPageBreak/>
+        <w:tab/>
+      </w:r>
+      <w:r>
+        <w:tab/>
+      </w:r>
+      <w:r>
+        <w:tab/>
+        <w:t>console.log('Test valid set preferences successful');</w:t>
+      </w:r>
+    </w:p>
+    <w:p>
+      <w:pPr>
+        <w:spacing w:after="0" w:line="240" w:lineRule="auto"/>
+        <w:jc w:val="both"/>
+      </w:pPr>
+      <w:r>
+        <w:tab/>
+      </w:r>
+      <w:r>
+        <w:tab/>
+        <w:t>}</w:t>
+      </w:r>
+    </w:p>
+    <w:p>
+      <w:pPr>
+        <w:spacing w:after="0" w:line="240" w:lineRule="auto"/>
+        <w:jc w:val="both"/>
+      </w:pPr>
+      <w:r>
+        <w:tab/>
+      </w:r>
+      <w:r>
+        <w:tab/>
+        <w:t>else{</w:t>
+      </w:r>
+    </w:p>
+    <w:p>
+      <w:pPr>
+        <w:spacing w:after="0" w:line="240" w:lineRule="auto"/>
+        <w:jc w:val="both"/>
+      </w:pPr>
+      <w:r>
+        <w:tab/>
+      </w:r>
+      <w:r>
+        <w:tab/>
+      </w:r>
+      <w:r>
+        <w:tab/>
+        <w:t>console.log('Test valid set preferences failed');</w:t>
+      </w:r>
+    </w:p>
+    <w:p>
+      <w:pPr>
+        <w:spacing w:after="0" w:line="240" w:lineRule="auto"/>
+        <w:jc w:val="both"/>
+      </w:pPr>
+      <w:r>
+        <w:tab/>
+      </w:r>
+      <w:r>
+        <w:tab/>
+        <w:t>}</w:t>
+      </w:r>
+    </w:p>
+    <w:p>
+      <w:pPr>
+        <w:spacing w:after="0" w:line="240" w:lineRule="auto"/>
+        <w:jc w:val="both"/>
+      </w:pPr>
+    </w:p>
+    <w:p>
+      <w:pPr>
+        <w:spacing w:after="0" w:line="240" w:lineRule="auto"/>
+        <w:jc w:val="both"/>
+      </w:pPr>
+      <w:r>
+        <w:tab/>
+        <w:t>});</w:t>
+      </w:r>
+    </w:p>
+    <w:p>
+      <w:pPr>
+        <w:spacing w:after="0" w:line="240" w:lineRule="auto"/>
+        <w:jc w:val="both"/>
+      </w:pPr>
+      <w:r>
+        <w:tab/>
+        <w:t>serverBridge.editPreferences({"courseLoad": "", "day" : "", "time" : ""});</w:t>
+      </w:r>
+    </w:p>
+    <w:p>
+      <w:pPr>
+        <w:spacing w:after="0" w:line="240" w:lineRule="auto"/>
+        <w:jc w:val="both"/>
+      </w:pPr>
+      <w:r>
+        <w:tab/>
+        <w:t>cookieManager.removeCookie("username");</w:t>
+      </w:r>
+    </w:p>
+    <w:p>
+      <w:pPr>
+        <w:spacing w:after="0" w:line="240" w:lineRule="auto"/>
+        <w:jc w:val="both"/>
+      </w:pPr>
+    </w:p>
+    <w:p>
+      <w:pPr>
+        <w:spacing w:after="0" w:line="240" w:lineRule="auto"/>
+        <w:jc w:val="both"/>
+      </w:pPr>
+    </w:p>
+    <w:p>
+      <w:pPr>
+        <w:spacing w:after="0" w:line="240" w:lineRule="auto"/>
+        <w:jc w:val="both"/>
+      </w:pPr>
+      <w:r>
+        <w:tab/>
+        <w:t>response = serverBridge.register('Jason', '123', 'pass', function(data){</w:t>
+      </w:r>
+    </w:p>
+    <w:p>
+      <w:pPr>
+        <w:spacing w:after="0" w:line="240" w:lineRule="auto"/>
+        <w:jc w:val="both"/>
+      </w:pPr>
+      <w:r>
+        <w:tab/>
+      </w:r>
+      <w:r>
+        <w:tab/>
+        <w:t>if(data.success == "false"){</w:t>
+      </w:r>
+    </w:p>
+    <w:p>
+      <w:pPr>
+        <w:spacing w:after="0" w:line="240" w:lineRule="auto"/>
+        <w:jc w:val="both"/>
+      </w:pPr>
+      <w:r>
+        <w:tab/>
+      </w:r>
+      <w:r>
+        <w:tab/>
+      </w:r>
+      <w:r>
+        <w:tab/>
+        <w:t>console.log("Registration for existing user test succeeded");</w:t>
+      </w:r>
+    </w:p>
+    <w:p>
+      <w:pPr>
+        <w:spacing w:after="0" w:line="240" w:lineRule="auto"/>
+        <w:jc w:val="both"/>
+      </w:pPr>
+      <w:r>
+        <w:tab/>
+      </w:r>
+      <w:r>
+        <w:tab/>
+        <w:t>}</w:t>
+      </w:r>
+    </w:p>
+    <w:p>
+      <w:pPr>
+        <w:spacing w:after="0" w:line="240" w:lineRule="auto"/>
+        <w:jc w:val="both"/>
+      </w:pPr>
+      <w:r>
+        <w:tab/>
+      </w:r>
+      <w:r>
+        <w:tab/>
+        <w:t>else{</w:t>
+      </w:r>
+    </w:p>
+    <w:p>
+      <w:pPr>
+        <w:spacing w:after="0" w:line="240" w:lineRule="auto"/>
+        <w:jc w:val="both"/>
+      </w:pPr>
+      <w:r>
+        <w:tab/>
+      </w:r>
+      <w:r>
+        <w:tab/>
+      </w:r>
+      <w:r>
+        <w:tab/>
+        <w:t>console.log("Registration for existing user test failed!");</w:t>
+      </w:r>
+    </w:p>
+    <w:p>
+      <w:pPr>
+        <w:spacing w:after="0" w:line="240" w:lineRule="auto"/>
+        <w:jc w:val="both"/>
+      </w:pPr>
+      <w:r>
+        <w:tab/>
+      </w:r>
+      <w:r>
+        <w:tab/>
+        <w:t>}</w:t>
+      </w:r>
+    </w:p>
+    <w:p>
+      <w:pPr>
+        <w:spacing w:after="0" w:line="240" w:lineRule="auto"/>
+        <w:jc w:val="both"/>
+      </w:pPr>
+      <w:r>
+        <w:tab/>
+        <w:t>});</w:t>
+      </w:r>
+    </w:p>
+    <w:p>
+      <w:pPr>
+        <w:spacing w:after="0" w:line="240" w:lineRule="auto"/>
+        <w:jc w:val="both"/>
+      </w:pPr>
+    </w:p>
+    <w:p>
+      <w:pPr>
+        <w:spacing w:after="0" w:line="240" w:lineRule="auto"/>
+        <w:jc w:val="both"/>
+      </w:pPr>
+      <w:r>
+        <w:tab/>
+        <w:t>response = serverBridge.register('BatmanVsSuperman', 'justiceleague', 'password', function(data){</w:t>
+      </w:r>
+    </w:p>
+    <w:p>
+      <w:pPr>
+        <w:spacing w:after="0" w:line="240" w:lineRule="auto"/>
+        <w:jc w:val="both"/>
+      </w:pPr>
+      <w:r>
+        <w:tab/>
+      </w:r>
+      <w:r>
+        <w:tab/>
+        <w:t>if(data.success == "true"){</w:t>
+      </w:r>
+    </w:p>
+    <w:p>
+      <w:pPr>
+        <w:spacing w:after="0" w:line="240" w:lineRule="auto"/>
+        <w:jc w:val="both"/>
+      </w:pPr>
+      <w:r>
+        <w:tab/>
+      </w:r>
+      <w:r>
+        <w:tab/>
+      </w:r>
+      <w:r>
+        <w:tab/>
+        <w:t>console.log("Registration for new user test succeeded");</w:t>
+      </w:r>
+    </w:p>
+    <w:p>
+      <w:pPr>
+        <w:spacing w:after="0" w:line="240" w:lineRule="auto"/>
+        <w:jc w:val="both"/>
+      </w:pPr>
+      <w:r>
+        <w:tab/>
+      </w:r>
+      <w:r>
+        <w:tab/>
+        <w:t>}</w:t>
+      </w:r>
+    </w:p>
+    <w:p>
+      <w:pPr>
+        <w:spacing w:after="0" w:line="240" w:lineRule="auto"/>
+        <w:jc w:val="both"/>
+      </w:pPr>
+      <w:r>
+        <w:tab/>
+      </w:r>
+      <w:r>
+        <w:tab/>
+        <w:t>else{</w:t>
+      </w:r>
+    </w:p>
+    <w:p>
+      <w:pPr>
+        <w:spacing w:after="0" w:line="240" w:lineRule="auto"/>
+        <w:jc w:val="both"/>
+      </w:pPr>
+      <w:r>
+        <w:tab/>
+      </w:r>
+      <w:r>
+        <w:tab/>
+      </w:r>
+      <w:r>
+        <w:tab/>
+        <w:t>console.log("Registration for new user test failed");</w:t>
+      </w:r>
+    </w:p>
+    <w:p>
+      <w:pPr>
+        <w:spacing w:after="0" w:line="240" w:lineRule="auto"/>
+        <w:jc w:val="both"/>
+      </w:pPr>
+      <w:r>
+        <w:tab/>
+      </w:r>
+      <w:r>
+        <w:tab/>
+        <w:t>}</w:t>
+      </w:r>
+    </w:p>
+    <w:p>
+      <w:pPr>
+        <w:spacing w:after="0" w:line="240" w:lineRule="auto"/>
+        <w:jc w:val="both"/>
+      </w:pPr>
+      <w:r>
+        <w:tab/>
+        <w:t>});</w:t>
+      </w:r>
+    </w:p>
+    <w:p>
+      <w:pPr>
+        <w:spacing w:after="0" w:line="240" w:lineRule="auto"/>
+        <w:jc w:val="both"/>
+      </w:pPr>
+    </w:p>
+    <w:p>
+      <w:pPr>
+        <w:spacing w:after="0" w:line="240" w:lineRule="auto"/>
+        <w:jc w:val="both"/>
+      </w:pPr>
+      <w:r>
+        <w:t>&lt;/script&gt;</w:t>
+      </w:r>
+    </w:p>
+    <w:p>
+      <w:pPr>
+        <w:spacing w:after="0" w:line="240" w:lineRule="auto"/>
+        <w:jc w:val="both"/>
+      </w:pPr>
+      <w:r>
+        <w:t>&lt;/body&gt;</w:t>
+      </w:r>
+    </w:p>
+    <w:p>
+      <w:pPr>
+        <w:spacing w:after="0" w:line="240" w:lineRule="auto"/>
+        <w:jc w:val="both"/>
+      </w:pPr>
+      <w:r>
+        <w:t>&lt;/html&gt;</w:t>
       </w:r>
     </w:p>
     <w:sectPr>
@@ -274,9 +1575,148 @@
 </w:document>
 </file>
 
+<file path=word/endnotes.xml><?xml version="1.0" encoding="utf-8"?>
+<w:endnotes xmlns:wpc="http://schemas.microsoft.com/office/word/2010/wordprocessingCanvas" xmlns:mc="http://schemas.openxmlformats.org/markup-compatibility/2006" xmlns:o="urn:schemas-microsoft-com:office:office" xmlns:r="http://schemas.openxmlformats.org/officeDocument/2006/relationships" xmlns:m="http://schemas.openxmlformats.org/officeDocument/2006/math" xmlns:v="urn:schemas-microsoft-com:vml" xmlns:wp14="http://schemas.microsoft.com/office/word/2010/wordprocessingDrawing" xmlns:wp="http://schemas.openxmlformats.org/drawingml/2006/wordprocessingDrawing" xmlns:w10="urn:schemas-microsoft-com:office:word" xmlns:w="http://schemas.openxmlformats.org/wordprocessingml/2006/main" xmlns:w14="http://schemas.microsoft.com/office/word/2010/wordml" xmlns:w15="http://schemas.microsoft.com/office/word/2012/wordml" xmlns:wpg="http://schemas.microsoft.com/office/word/2010/wordprocessingGroup" xmlns:wpi="http://schemas.microsoft.com/office/word/2010/wordprocessingInk" xmlns:wne="http://schemas.microsoft.com/office/word/2006/wordml" xmlns:wps="http://schemas.microsoft.com/office/word/2010/wordprocessingShape" mc:Ignorable="w14 w15 wp14">
+  <w:endnote w:type="separator" w:id="-1">
+    <w:p>
+      <w:pPr>
+        <w:spacing w:after="0" w:line="240" w:lineRule="auto"/>
+      </w:pPr>
+      <w:r>
+        <w:separator/>
+      </w:r>
+    </w:p>
+  </w:endnote>
+  <w:endnote w:type="continuationSeparator" w:id="0">
+    <w:p>
+      <w:pPr>
+        <w:spacing w:after="0" w:line="240" w:lineRule="auto"/>
+      </w:pPr>
+      <w:r>
+        <w:continuationSeparator/>
+      </w:r>
+    </w:p>
+  </w:endnote>
+</w:endnotes>
+</file>
+
+<file path=word/footnotes.xml><?xml version="1.0" encoding="utf-8"?>
+<w:footnotes xmlns:wpc="http://schemas.microsoft.com/office/word/2010/wordprocessingCanvas" xmlns:mc="http://schemas.openxmlformats.org/markup-compatibility/2006" xmlns:o="urn:schemas-microsoft-com:office:office" xmlns:r="http://schemas.openxmlformats.org/officeDocument/2006/relationships" xmlns:m="http://schemas.openxmlformats.org/officeDocument/2006/math" xmlns:v="urn:schemas-microsoft-com:vml" xmlns:wp14="http://schemas.microsoft.com/office/word/2010/wordprocessingDrawing" xmlns:wp="http://schemas.openxmlformats.org/drawingml/2006/wordprocessingDrawing" xmlns:w10="urn:schemas-microsoft-com:office:word" xmlns:w="http://schemas.openxmlformats.org/wordprocessingml/2006/main" xmlns:w14="http://schemas.microsoft.com/office/word/2010/wordml" xmlns:w15="http://schemas.microsoft.com/office/word/2012/wordml" xmlns:wpg="http://schemas.microsoft.com/office/word/2010/wordprocessingGroup" xmlns:wpi="http://schemas.microsoft.com/office/word/2010/wordprocessingInk" xmlns:wne="http://schemas.microsoft.com/office/word/2006/wordml" xmlns:wps="http://schemas.microsoft.com/office/word/2010/wordprocessingShape" mc:Ignorable="w14 w15 wp14">
+  <w:footnote w:type="separator" w:id="-1">
+    <w:p>
+      <w:pPr>
+        <w:spacing w:after="0" w:line="240" w:lineRule="auto"/>
+      </w:pPr>
+      <w:r>
+        <w:separator/>
+      </w:r>
+    </w:p>
+  </w:footnote>
+  <w:footnote w:type="continuationSeparator" w:id="0">
+    <w:p>
+      <w:pPr>
+        <w:spacing w:after="0" w:line="240" w:lineRule="auto"/>
+      </w:pPr>
+      <w:r>
+        <w:continuationSeparator/>
+      </w:r>
+    </w:p>
+  </w:footnote>
+</w:footnotes>
+</file>
+
 <file path=word/numbering.xml><?xml version="1.0" encoding="utf-8"?>
 <w:numbering xmlns:wpc="http://schemas.microsoft.com/office/word/2010/wordprocessingCanvas" xmlns:mc="http://schemas.openxmlformats.org/markup-compatibility/2006" xmlns:o="urn:schemas-microsoft-com:office:office" xmlns:r="http://schemas.openxmlformats.org/officeDocument/2006/relationships" xmlns:m="http://schemas.openxmlformats.org/officeDocument/2006/math" xmlns:v="urn:schemas-microsoft-com:vml" xmlns:wp14="http://schemas.microsoft.com/office/word/2010/wordprocessingDrawing" xmlns:wp="http://schemas.openxmlformats.org/drawingml/2006/wordprocessingDrawing" xmlns:w10="urn:schemas-microsoft-com:office:word" xmlns:w="http://schemas.openxmlformats.org/wordprocessingml/2006/main" xmlns:w14="http://schemas.microsoft.com/office/word/2010/wordml" xmlns:w15="http://schemas.microsoft.com/office/word/2012/wordml" xmlns:wpg="http://schemas.microsoft.com/office/word/2010/wordprocessingGroup" xmlns:wpi="http://schemas.microsoft.com/office/word/2010/wordprocessingInk" xmlns:wne="http://schemas.microsoft.com/office/word/2006/wordml" xmlns:wps="http://schemas.microsoft.com/office/word/2010/wordprocessingShape" mc:Ignorable="w14 w15 wp14">
   <w:abstractNum w:abstractNumId="0">
+    <w:nsid w:val="04AE2CA6"/>
+    <w:multiLevelType w:val="hybridMultilevel"/>
+    <w:tmpl w:val="8552219A"/>
+    <w:lvl w:ilvl="0" w:tplc="0409000F">
+      <w:start w:val="1"/>
+      <w:numFmt w:val="decimal"/>
+      <w:lvlText w:val="%1."/>
+      <w:lvlJc w:val="left"/>
+      <w:pPr>
+        <w:ind w:left="720" w:hanging="360"/>
+      </w:pPr>
+      <w:rPr>
+        <w:rFonts w:hint="default"/>
+      </w:rPr>
+    </w:lvl>
+    <w:lvl w:ilvl="1" w:tplc="04090019" w:tentative="1">
+      <w:start w:val="1"/>
+      <w:numFmt w:val="lowerLetter"/>
+      <w:lvlText w:val="%2."/>
+      <w:lvlJc w:val="left"/>
+      <w:pPr>
+        <w:ind w:left="1440" w:hanging="360"/>
+      </w:pPr>
+    </w:lvl>
+    <w:lvl w:ilvl="2" w:tplc="0409001B" w:tentative="1">
+      <w:start w:val="1"/>
+      <w:numFmt w:val="lowerRoman"/>
+      <w:lvlText w:val="%3."/>
+      <w:lvlJc w:val="right"/>
+      <w:pPr>
+        <w:ind w:left="2160" w:hanging="180"/>
+      </w:pPr>
+    </w:lvl>
+    <w:lvl w:ilvl="3" w:tplc="0409000F" w:tentative="1">
+      <w:start w:val="1"/>
+      <w:numFmt w:val="decimal"/>
+      <w:lvlText w:val="%4."/>
+      <w:lvlJc w:val="left"/>
+      <w:pPr>
+        <w:ind w:left="2880" w:hanging="360"/>
+      </w:pPr>
+    </w:lvl>
+    <w:lvl w:ilvl="4" w:tplc="04090019" w:tentative="1">
+      <w:start w:val="1"/>
+      <w:numFmt w:val="lowerLetter"/>
+      <w:lvlText w:val="%5."/>
+      <w:lvlJc w:val="left"/>
+      <w:pPr>
+        <w:ind w:left="3600" w:hanging="360"/>
+      </w:pPr>
+    </w:lvl>
+    <w:lvl w:ilvl="5" w:tplc="0409001B" w:tentative="1">
+      <w:start w:val="1"/>
+      <w:numFmt w:val="lowerRoman"/>
+      <w:lvlText w:val="%6."/>
+      <w:lvlJc w:val="right"/>
+      <w:pPr>
+        <w:ind w:left="4320" w:hanging="180"/>
+      </w:pPr>
+    </w:lvl>
+    <w:lvl w:ilvl="6" w:tplc="0409000F" w:tentative="1">
+      <w:start w:val="1"/>
+      <w:numFmt w:val="decimal"/>
+      <w:lvlText w:val="%7."/>
+      <w:lvlJc w:val="left"/>
+      <w:pPr>
+        <w:ind w:left="5040" w:hanging="360"/>
+      </w:pPr>
+    </w:lvl>
+    <w:lvl w:ilvl="7" w:tplc="04090019" w:tentative="1">
+      <w:start w:val="1"/>
+      <w:numFmt w:val="lowerLetter"/>
+      <w:lvlText w:val="%8."/>
+      <w:lvlJc w:val="left"/>
+      <w:pPr>
+        <w:ind w:left="5760" w:hanging="360"/>
+      </w:pPr>
+    </w:lvl>
+    <w:lvl w:ilvl="8" w:tplc="0409001B" w:tentative="1">
+      <w:start w:val="1"/>
+      <w:numFmt w:val="lowerRoman"/>
+      <w:lvlText w:val="%9."/>
+      <w:lvlJc w:val="right"/>
+      <w:pPr>
+        <w:ind w:left="6480" w:hanging="180"/>
+      </w:pPr>
+    </w:lvl>
+  </w:abstractNum>
+  <w:abstractNum w:abstractNumId="1">
     <w:nsid w:val="39036553"/>
     <w:multiLevelType w:val="hybridMultilevel"/>
     <w:tmpl w:val="EE68B6BE"/>
@@ -362,7 +1802,7 @@
       </w:pPr>
     </w:lvl>
   </w:abstractNum>
-  <w:abstractNum w:abstractNumId="1">
+  <w:abstractNum w:abstractNumId="2">
     <w:nsid w:val="769B67BB"/>
     <w:multiLevelType w:val="hybridMultilevel"/>
     <w:tmpl w:val="16260C66"/>
@@ -451,7 +1891,7 @@
       </w:pPr>
     </w:lvl>
   </w:abstractNum>
-  <w:abstractNum w:abstractNumId="2">
+  <w:abstractNum w:abstractNumId="3">
     <w:nsid w:val="7CD36C14"/>
     <w:multiLevelType w:val="hybridMultilevel"/>
     <w:tmpl w:val="2C96CDB0"/>
@@ -538,13 +1978,16 @@
     </w:lvl>
   </w:abstractNum>
   <w:num w:numId="1">
+    <w:abstractNumId w:val="3"/>
+  </w:num>
+  <w:num w:numId="2">
+    <w:abstractNumId w:val="1"/>
+  </w:num>
+  <w:num w:numId="3">
     <w:abstractNumId w:val="2"/>
   </w:num>
-  <w:num w:numId="2">
+  <w:num w:numId="4">
     <w:abstractNumId w:val="0"/>
-  </w:num>
-  <w:num w:numId="3">
-    <w:abstractNumId w:val="1"/>
   </w:num>
 </w:numbering>
 </file>
@@ -981,6 +2424,50 @@
       <w:contextualSpacing/>
     </w:pPr>
   </w:style>
+  <w:style w:type="paragraph" w:styleId="Header">
+    <w:name w:val="header"/>
+    <w:basedOn w:val="Normal"/>
+    <w:link w:val="HeaderChar"/>
+    <w:uiPriority w:val="99"/>
+    <w:unhideWhenUsed/>
+    <w:rsid w:val="00C761EA"/>
+    <w:pPr>
+      <w:tabs>
+        <w:tab w:val="center" w:pos="4680"/>
+        <w:tab w:val="right" w:pos="9360"/>
+      </w:tabs>
+      <w:spacing w:after="0" w:line="240" w:lineRule="auto"/>
+    </w:pPr>
+  </w:style>
+  <w:style w:type="character" w:customStyle="1" w:styleId="HeaderChar">
+    <w:name w:val="Header Char"/>
+    <w:basedOn w:val="DefaultParagraphFont"/>
+    <w:link w:val="Header"/>
+    <w:uiPriority w:val="99"/>
+    <w:rsid w:val="00C761EA"/>
+  </w:style>
+  <w:style w:type="paragraph" w:styleId="Footer">
+    <w:name w:val="footer"/>
+    <w:basedOn w:val="Normal"/>
+    <w:link w:val="FooterChar"/>
+    <w:uiPriority w:val="99"/>
+    <w:unhideWhenUsed/>
+    <w:rsid w:val="00C761EA"/>
+    <w:pPr>
+      <w:tabs>
+        <w:tab w:val="center" w:pos="4680"/>
+        <w:tab w:val="right" w:pos="9360"/>
+      </w:tabs>
+      <w:spacing w:after="0" w:line="240" w:lineRule="auto"/>
+    </w:pPr>
+  </w:style>
+  <w:style w:type="character" w:customStyle="1" w:styleId="FooterChar">
+    <w:name w:val="Footer Char"/>
+    <w:basedOn w:val="DefaultParagraphFont"/>
+    <w:link w:val="Footer"/>
+    <w:uiPriority w:val="99"/>
+    <w:rsid w:val="00C761EA"/>
+  </w:style>
 </w:styles>
 </file>
 

</xml_diff>

<commit_message>
Changes for the unit testing
</commit_message>
<xml_diff>
--- a/Deliverable 3/1.1.2/login-logout-signup-units.docx
+++ b/Deliverable 3/1.1.2/login-logout-signup-units.docx
@@ -126,74 +126,6 @@
         <w:jc w:val="both"/>
       </w:pPr>
       <w:r>
-        <w:t>Logout</w:t>
-      </w:r>
-    </w:p>
-    <w:p>
-      <w:pPr>
-        <w:spacing w:line="240" w:lineRule="auto"/>
-        <w:jc w:val="both"/>
-      </w:pPr>
-      <w:r>
-        <w:t xml:space="preserve">Logging out is </w:t>
-      </w:r>
-      <w:r>
-        <w:t>to help the user to block their accounts from other users who use the same device. If a user cannot logout, the next person, who uses the same computer, can access to his or her account. This problem can lead to some serious problems such as losing the private information or losing the account.</w:t>
-      </w:r>
-    </w:p>
-    <w:p>
-      <w:pPr>
-        <w:spacing w:line="240" w:lineRule="auto"/>
-        <w:jc w:val="both"/>
-      </w:pPr>
-      <w:r>
-        <w:t>Test Cases</w:t>
-      </w:r>
-      <w:r>
-        <w:t>:</w:t>
-      </w:r>
-    </w:p>
-    <w:p>
-      <w:pPr>
-        <w:pStyle w:val="ListParagraph"/>
-        <w:numPr>
-          <w:ilvl w:val="0"/>
-          <w:numId w:val="2"/>
-        </w:numPr>
-        <w:spacing w:line="240" w:lineRule="auto"/>
-        <w:jc w:val="both"/>
-      </w:pPr>
-      <w:r>
-        <w:t>Make sure the user completely logout of the system. When the new site is opened, the account should not be accessed.</w:t>
-      </w:r>
-    </w:p>
-    <w:p>
-      <w:pPr>
-        <w:pStyle w:val="ListParagraph"/>
-        <w:numPr>
-          <w:ilvl w:val="0"/>
-          <w:numId w:val="2"/>
-        </w:numPr>
-        <w:spacing w:line="240" w:lineRule="auto"/>
-        <w:jc w:val="both"/>
-      </w:pPr>
-      <w:r>
-        <w:t>The password will not be saved in the browser without noticing from the user.</w:t>
-      </w:r>
-    </w:p>
-    <w:p>
-      <w:pPr>
-        <w:pStyle w:val="ListParagraph"/>
-        <w:spacing w:line="240" w:lineRule="auto"/>
-        <w:jc w:val="both"/>
-      </w:pPr>
-    </w:p>
-    <w:p>
-      <w:pPr>
-        <w:spacing w:line="240" w:lineRule="auto"/>
-        <w:jc w:val="both"/>
-      </w:pPr>
-      <w:r>
         <w:t>Sign up</w:t>
       </w:r>
     </w:p>
@@ -355,83 +287,86 @@
         <w:jc w:val="both"/>
       </w:pPr>
       <w:r>
+        <w:t>Testing if the user wants a specific weekday not to have classes, the application shall provide recommended schedules without any classes on that day.</w:t>
+      </w:r>
+    </w:p>
+    <w:p>
+      <w:pPr>
+        <w:spacing w:line="240" w:lineRule="auto"/>
+        <w:jc w:val="both"/>
+      </w:pPr>
+      <w:r>
+        <w:t>Unit Testing</w:t>
+      </w:r>
+    </w:p>
+    <w:p>
+      <w:pPr>
+        <w:spacing w:line="240" w:lineRule="auto"/>
+        <w:jc w:val="both"/>
+      </w:pPr>
+      <w:r>
+        <w:t xml:space="preserve">We have </w:t>
+      </w:r>
+      <w:r>
+        <w:t xml:space="preserve">specifically </w:t>
+      </w:r>
+      <w:r>
+        <w:t>created a</w:t>
+      </w:r>
+      <w:r>
+        <w:t xml:space="preserve"> more static and detailed </w:t>
+      </w:r>
+      <w:r>
+        <w:t>database which is</w:t>
+      </w:r>
+      <w:r>
+        <w:t xml:space="preserve"> is </w:t>
+      </w:r>
+      <w:r>
+        <w:t>only used for</w:t>
+      </w:r>
+      <w:r>
+        <w:t xml:space="preserve"> testing in order to test and find the errors and bugs in the application.</w:t>
+      </w:r>
+    </w:p>
+    <w:p>
+      <w:pPr>
+        <w:spacing w:line="240" w:lineRule="auto"/>
+        <w:jc w:val="both"/>
+      </w:pPr>
+      <w:r>
+        <w:t>Login</w:t>
+      </w:r>
+    </w:p>
+    <w:p>
+      <w:pPr>
+        <w:spacing w:line="240" w:lineRule="auto"/>
+        <w:jc w:val="both"/>
+      </w:pPr>
+      <w:r>
+        <w:t>The login procedure is one of the actions must be tested carefully because this is the first place users will evaluate the application. Therefore, it is very important to ensure that the login functionality work properly. The file test.bla</w:t>
+      </w:r>
+      <w:r>
+        <w:t>de.php has the method to test if</w:t>
+      </w:r>
+      <w:r>
+        <w:t xml:space="preserve"> a </w:t>
+      </w:r>
+      <w:r>
+        <w:t>user</w:t>
+      </w:r>
+      <w:r>
+        <w:t xml:space="preserve"> log into the application</w:t>
+      </w:r>
+      <w:r>
+        <w:t xml:space="preserve"> successfully</w:t>
+      </w:r>
+      <w:r>
+        <w:t xml:space="preserve">. The </w:t>
+      </w:r>
+      <w:r>
         <w:lastRenderedPageBreak/>
-        <w:t>Testing if the user wants a specific weekday not to have classes, the application shall provide recommended schedules without any classes on that day.</w:t>
-      </w:r>
-    </w:p>
-    <w:p>
-      <w:pPr>
-        <w:spacing w:line="240" w:lineRule="auto"/>
-        <w:jc w:val="both"/>
-      </w:pPr>
-      <w:r>
-        <w:t>Unit Testing</w:t>
-      </w:r>
-    </w:p>
-    <w:p>
-      <w:pPr>
-        <w:spacing w:line="240" w:lineRule="auto"/>
-        <w:jc w:val="both"/>
-      </w:pPr>
-      <w:r>
-        <w:t xml:space="preserve">We have </w:t>
-      </w:r>
-      <w:r>
-        <w:t xml:space="preserve">specifically </w:t>
-      </w:r>
-      <w:r>
-        <w:t>created a</w:t>
-      </w:r>
-      <w:r>
-        <w:t xml:space="preserve"> more static and detailed </w:t>
-      </w:r>
-      <w:r>
-        <w:t>database which is</w:t>
-      </w:r>
-      <w:r>
-        <w:t xml:space="preserve"> is </w:t>
-      </w:r>
-      <w:r>
-        <w:t>only used for</w:t>
-      </w:r>
-      <w:r>
-        <w:t xml:space="preserve"> testing in order to test and find the errors and bugs in the application.</w:t>
-      </w:r>
-    </w:p>
-    <w:p>
-      <w:pPr>
-        <w:spacing w:line="240" w:lineRule="auto"/>
-        <w:jc w:val="both"/>
-      </w:pPr>
-      <w:r>
-        <w:t>Login</w:t>
-      </w:r>
-    </w:p>
-    <w:p>
-      <w:pPr>
-        <w:spacing w:line="240" w:lineRule="auto"/>
-        <w:jc w:val="both"/>
-      </w:pPr>
-      <w:r>
-        <w:t>The login procedure is one of the actions must be tested carefully because this is the first place users will evaluate the application. Therefore, it is very important to ensure that the login functionality work properly. The file test.bla</w:t>
-      </w:r>
-      <w:r>
-        <w:t>de.php has the method to test if</w:t>
-      </w:r>
-      <w:r>
-        <w:t xml:space="preserve"> a </w:t>
-      </w:r>
-      <w:r>
-        <w:t>user</w:t>
-      </w:r>
-      <w:r>
-        <w:t xml:space="preserve"> log into the application</w:t>
-      </w:r>
-      <w:r>
-        <w:t xml:space="preserve"> successfully</w:t>
-      </w:r>
-      <w:r>
-        <w:t xml:space="preserve">. The username will be </w:t>
+        <w:t xml:space="preserve">username will be </w:t>
       </w:r>
       <w:r>
         <w:t>looked up in the database</w:t>
@@ -475,668 +410,683 @@
       <w:r>
         <w:t>The generated preferences will be compared to the inputs that the user provided. If the preferences do not satisfy the user’s demands, the test will be failed. Otherwise, the test will pass successfully.</w:t>
       </w:r>
+    </w:p>
+    <w:p>
+      <w:pPr>
+        <w:spacing w:line="240" w:lineRule="auto"/>
+        <w:jc w:val="both"/>
+      </w:pPr>
+    </w:p>
+    <w:p>
+      <w:pPr>
+        <w:spacing w:line="240" w:lineRule="auto"/>
+        <w:jc w:val="both"/>
+      </w:pPr>
+    </w:p>
+    <w:p>
+      <w:pPr>
+        <w:spacing w:after="0" w:line="240" w:lineRule="auto"/>
+        <w:jc w:val="both"/>
+      </w:pPr>
+      <w:r>
+        <w:t>t</w:t>
+      </w:r>
+      <w:r>
+        <w:t>est.blade.php</w:t>
+      </w:r>
+    </w:p>
+    <w:p>
+      <w:pPr>
+        <w:spacing w:after="0" w:line="240" w:lineRule="auto"/>
+        <w:jc w:val="both"/>
+      </w:pPr>
+    </w:p>
+    <w:p>
+      <w:pPr>
+        <w:spacing w:after="0" w:line="240" w:lineRule="auto"/>
+        <w:jc w:val="both"/>
+      </w:pPr>
+      <w:r>
+        <w:t>&lt;!DOCTYPE html&gt;</w:t>
+      </w:r>
+    </w:p>
+    <w:p>
+      <w:pPr>
+        <w:spacing w:after="0" w:line="240" w:lineRule="auto"/>
+        <w:jc w:val="both"/>
+      </w:pPr>
+      <w:r>
+        <w:t>&lt;html&gt;</w:t>
+      </w:r>
+    </w:p>
+    <w:p>
+      <w:pPr>
+        <w:spacing w:after="0" w:line="240" w:lineRule="auto"/>
+        <w:jc w:val="both"/>
+      </w:pPr>
+      <w:r>
+        <w:t>&lt;head&gt;</w:t>
+      </w:r>
+    </w:p>
+    <w:p>
+      <w:pPr>
+        <w:spacing w:after="0" w:line="240" w:lineRule="auto"/>
+        <w:jc w:val="both"/>
+      </w:pPr>
+      <w:r>
+        <w:tab/>
+        <w:t>&lt;meta charset="utf-8"&gt;</w:t>
+      </w:r>
+    </w:p>
+    <w:p>
+      <w:pPr>
+        <w:spacing w:after="0" w:line="240" w:lineRule="auto"/>
+        <w:jc w:val="both"/>
+      </w:pPr>
+      <w:r>
+        <w:tab/>
+        <w:t>&lt;title&gt;TEST&lt;/title&gt;</w:t>
+      </w:r>
+    </w:p>
+    <w:p>
+      <w:pPr>
+        <w:spacing w:after="0" w:line="240" w:lineRule="auto"/>
+        <w:jc w:val="both"/>
+      </w:pPr>
+      <w:r>
+        <w:tab/>
+        <w:t xml:space="preserve">&lt;link </w:t>
+      </w:r>
+      <w:r>
+        <w:t>rel="stylesheet" href="https://maxcdn.bootstrapcdn.com/bootstrap/3.3.6/css/bootstrap.</w:t>
+      </w:r>
+      <w:r>
+        <w:t xml:space="preserve"> min.css"</w:t>
+      </w:r>
+      <w:r>
+        <w:t>integrity="sha384-1q8mTJOASx8j1Au+a5WDVnPi2lkFfwwEAa8hDDdjZlpLegxhjVME1fgjWPGm</w:t>
+      </w:r>
+      <w:r>
+        <w:t xml:space="preserve"> </w:t>
+      </w:r>
+      <w:r>
+        <w:t>kzs7" crossorigin="anonymous"&gt;</w:t>
+      </w:r>
+    </w:p>
+    <w:p>
+      <w:pPr>
+        <w:spacing w:after="0" w:line="240" w:lineRule="auto"/>
+        <w:jc w:val="both"/>
+      </w:pPr>
+      <w:r>
+        <w:tab/>
+        <w:t>&lt;link rel="stylesheet" type="text/css" href="CSS/Custom CSS.css"&gt;</w:t>
+      </w:r>
+    </w:p>
+    <w:p>
+      <w:pPr>
+        <w:spacing w:after="0" w:line="240" w:lineRule="auto"/>
+        <w:jc w:val="both"/>
+      </w:pPr>
+      <w:r>
+        <w:tab/>
+        <w:t>&lt;script src="https://cdnjs.cloudflare.com/ajax/libs/react/0.14.6/react-with-addons.js"&gt;&lt;/script&gt;</w:t>
+      </w:r>
+    </w:p>
+    <w:p>
+      <w:pPr>
+        <w:spacing w:after="0" w:line="240" w:lineRule="auto"/>
+        <w:jc w:val="both"/>
+      </w:pPr>
+      <w:r>
+        <w:tab/>
+        <w:t>&lt;script src="https://cdnjs.cloudflare.com/ajax/libs/react/0.14.6/react-dom.js"&gt;&lt;/script&gt;</w:t>
+      </w:r>
+    </w:p>
+    <w:p>
+      <w:pPr>
+        <w:spacing w:after="0" w:line="240" w:lineRule="auto"/>
+        <w:jc w:val="both"/>
+      </w:pPr>
+      <w:r>
+        <w:tab/>
+        <w:t>&lt;script src="https://ajax.googleapis.com/ajax/libs/jquery/1.12.0/jquery.min.js"&gt;&lt;/script&gt;</w:t>
+      </w:r>
+    </w:p>
+    <w:p>
+      <w:pPr>
+        <w:spacing w:after="0" w:line="240" w:lineRule="auto"/>
+        <w:jc w:val="both"/>
+      </w:pPr>
+      <w:r>
+        <w:tab/>
+        <w:t>&lt;!--&lt;script src="https://cdnjs.cloudflare.com/ajax/libs/react/0.14.6/react-with-addons.js"&gt;&lt;/script&gt;--&gt;</w:t>
+      </w:r>
+    </w:p>
+    <w:p>
+      <w:pPr>
+        <w:spacing w:after="0" w:line="240" w:lineRule="auto"/>
+        <w:jc w:val="both"/>
+      </w:pPr>
+      <w:r>
+        <w:tab/>
+        <w:t>&lt;script src="https://cdnjs.cloudflare.com/ajax/libs/react/0.13.3/JSXTransformer.js"&gt;&lt;/script&gt;</w:t>
+      </w:r>
+    </w:p>
+    <w:p>
+      <w:pPr>
+        <w:spacing w:after="0" w:line="240" w:lineRule="auto"/>
+        <w:jc w:val="both"/>
+      </w:pPr>
+      <w:r>
+        <w:tab/>
+        <w:t>&lt;script src="https://cdnjs.cloudflare.com/ajax/libs/jquery/2.1.1/jquery.min.js"&gt;&lt;/script&gt;</w:t>
+      </w:r>
+    </w:p>
+    <w:p>
+      <w:pPr>
+        <w:spacing w:after="0" w:line="240" w:lineRule="auto"/>
+        <w:jc w:val="both"/>
+      </w:pPr>
+      <w:r>
+        <w:tab/>
+        <w:t>&lt;script src="https://cdnjs.cloudflare.com/ajax/libs/react-bootstrap/0.28.2/react-bootstrap.js"&gt;&lt;/script&gt;</w:t>
+      </w:r>
+    </w:p>
+    <w:p>
+      <w:pPr>
+        <w:spacing w:after="0" w:line="240" w:lineRule="auto"/>
+        <w:jc w:val="both"/>
+      </w:pPr>
+      <w:r>
+        <w:tab/>
+        <w:t>&lt;script src="Components/typeahead.bundle.js" type="text/jsx"&gt;&lt;/script&gt;</w:t>
+      </w:r>
+    </w:p>
+    <w:p>
+      <w:pPr>
+        <w:spacing w:after="0" w:line="240" w:lineRule="auto"/>
+        <w:jc w:val="both"/>
+      </w:pPr>
+      <w:r>
+        <w:tab/>
+        <w:t>&lt;script src="Components/ServerBridge.js" type="text/jsx"&gt;&lt;/script&gt;</w:t>
+      </w:r>
+    </w:p>
+    <w:p>
+      <w:pPr>
+        <w:spacing w:after="0" w:line="240" w:lineRule="auto"/>
+        <w:jc w:val="both"/>
+      </w:pPr>
+      <w:r>
+        <w:tab/>
+        <w:t>&lt;script src="Components/CookieManager.js" type="text/jsx"&gt;&lt;/script&gt;</w:t>
+      </w:r>
+    </w:p>
+    <w:p>
+      <w:pPr>
+        <w:spacing w:after="0" w:line="240" w:lineRule="auto"/>
+        <w:jc w:val="both"/>
+      </w:pPr>
+      <w:r>
+        <w:tab/>
+        <w:t>&lt;script src="Components/UIManager.js" type="text/jsx"&gt;&lt;/script&gt;</w:t>
+      </w:r>
+    </w:p>
+    <w:p>
+      <w:pPr>
+        <w:spacing w:after="0" w:line="240" w:lineRule="auto"/>
+        <w:jc w:val="both"/>
+      </w:pPr>
+      <w:r>
+        <w:tab/>
+        <w:t>&lt;script src="Components/Inputs.js" type="text/jsx"&gt;&lt;/script&gt;</w:t>
+      </w:r>
+    </w:p>
+    <w:p>
+      <w:pPr>
+        <w:spacing w:after="0" w:line="240" w:lineRule="auto"/>
+        <w:jc w:val="both"/>
+      </w:pPr>
+      <w:r>
+        <w:tab/>
+        <w:t>&lt;script src="Components/Dialogs.js" type="text/jsx"&gt;&lt;/script&gt;</w:t>
+      </w:r>
+    </w:p>
+    <w:p>
+      <w:pPr>
+        <w:spacing w:after="0" w:line="240" w:lineRule="auto"/>
+        <w:jc w:val="both"/>
+      </w:pPr>
+      <w:r>
+        <w:tab/>
+        <w:t>&lt;script src="Components/Login.js" type="text/jsx"&gt;&lt;/script&gt;</w:t>
+      </w:r>
+    </w:p>
+    <w:p>
+      <w:pPr>
+        <w:spacing w:after="0" w:line="240" w:lineRule="auto"/>
+        <w:jc w:val="both"/>
+      </w:pPr>
+      <w:r>
+        <w:tab/>
+        <w:t>&lt;script src="Components/Preferences.js" type="text/jsx"&gt;&lt;/script&gt;</w:t>
+      </w:r>
+    </w:p>
+    <w:p>
+      <w:pPr>
+        <w:spacing w:after="0" w:line="240" w:lineRule="auto"/>
+        <w:jc w:val="both"/>
+      </w:pPr>
+      <w:r>
+        <w:tab/>
+        <w:t>&lt;script src="Components/AccountPage.js" type="text/jsx"&gt;&lt;/script&gt;</w:t>
+      </w:r>
+    </w:p>
+    <w:p>
+      <w:pPr>
+        <w:spacing w:after="0" w:line="240" w:lineRule="auto"/>
+        <w:jc w:val="both"/>
+      </w:pPr>
+      <w:r>
+        <w:tab/>
+        <w:t>&lt;script src="Components/SchedulePage.js" type="text/jsx"&gt;&lt;/script&gt;</w:t>
+      </w:r>
+    </w:p>
+    <w:p>
+      <w:pPr>
+        <w:spacing w:after="0" w:line="240" w:lineRule="auto"/>
+        <w:jc w:val="both"/>
+      </w:pPr>
+      <w:r>
+        <w:tab/>
+        <w:t>&lt;script src="Components/AdminPage.js" type="text/jsx"&gt;&lt;/script&gt;</w:t>
+      </w:r>
+    </w:p>
+    <w:p>
+      <w:pPr>
+        <w:spacing w:after="0" w:line="240" w:lineRule="auto"/>
+        <w:jc w:val="both"/>
+      </w:pPr>
+      <w:r>
+        <w:tab/>
+        <w:t>&lt;script src="Components/CourseSequence.js" type="text/jsx"&gt;&lt;/script&gt;</w:t>
+      </w:r>
+    </w:p>
+    <w:p>
+      <w:pPr>
+        <w:spacing w:after="0" w:line="240" w:lineRule="auto"/>
+        <w:jc w:val="both"/>
+      </w:pPr>
+      <w:r>
+        <w:lastRenderedPageBreak/>
+        <w:t>&lt;/head&gt;</w:t>
+      </w:r>
+    </w:p>
+    <w:p>
+      <w:pPr>
+        <w:spacing w:after="0" w:line="240" w:lineRule="auto"/>
+        <w:jc w:val="both"/>
+      </w:pPr>
+      <w:r>
+        <w:t>&lt;body&gt;</w:t>
+      </w:r>
+    </w:p>
+    <w:p>
+      <w:pPr>
+        <w:spacing w:after="0" w:line="240" w:lineRule="auto"/>
+        <w:jc w:val="both"/>
+      </w:pPr>
+      <w:r>
+        <w:t>&lt;div id="pageContent"&gt;&lt;/div&gt;</w:t>
+      </w:r>
+    </w:p>
+    <w:p>
+      <w:pPr>
+        <w:spacing w:after="0" w:line="240" w:lineRule="auto"/>
+        <w:jc w:val="both"/>
+      </w:pPr>
+      <w:r>
+        <w:t>&lt;script type="text/jsx"&gt;</w:t>
+      </w:r>
+    </w:p>
+    <w:p>
+      <w:pPr>
+        <w:spacing w:after="0" w:line="240" w:lineRule="auto"/>
+        <w:jc w:val="both"/>
+      </w:pPr>
+      <w:r>
+        <w:tab/>
+        <w:t>var serverBridge=realServerBridge;</w:t>
+      </w:r>
+    </w:p>
+    <w:p>
+      <w:pPr>
+        <w:spacing w:after="0" w:line="240" w:lineRule="auto"/>
+        <w:jc w:val="both"/>
+      </w:pPr>
+      <w:r>
+        <w:tab/>
+        <w:t>var response = serverBridge.login('User', 'password', function(data) {</w:t>
+      </w:r>
+    </w:p>
+    <w:p>
+      <w:pPr>
+        <w:spacing w:after="0" w:line="240" w:lineRule="auto"/>
+        <w:jc w:val="both"/>
+      </w:pPr>
+      <w:r>
+        <w:tab/>
+      </w:r>
+      <w:r>
+        <w:tab/>
+        <w:t>if(data.success=='true'&amp;&amp;data.username=='User'&amp;&amp;data.isAdmin=='false') {</w:t>
+      </w:r>
+    </w:p>
+    <w:p>
+      <w:pPr>
+        <w:spacing w:after="0" w:line="240" w:lineRule="auto"/>
+        <w:jc w:val="both"/>
+      </w:pPr>
+      <w:r>
+        <w:tab/>
+      </w:r>
+      <w:r>
+        <w:tab/>
+      </w:r>
+      <w:r>
+        <w:tab/>
+        <w:t>console.log('Test valid user successful');</w:t>
+      </w:r>
+    </w:p>
+    <w:p>
+      <w:pPr>
+        <w:spacing w:after="0" w:line="240" w:lineRule="auto"/>
+        <w:jc w:val="both"/>
+      </w:pPr>
+      <w:r>
+        <w:tab/>
+      </w:r>
+      <w:r>
+        <w:tab/>
+        <w:t>}</w:t>
+      </w:r>
+    </w:p>
+    <w:p>
+      <w:pPr>
+        <w:spacing w:after="0" w:line="240" w:lineRule="auto"/>
+        <w:jc w:val="both"/>
+      </w:pPr>
+      <w:r>
+        <w:tab/>
+      </w:r>
+      <w:r>
+        <w:tab/>
+        <w:t>else {</w:t>
+      </w:r>
+    </w:p>
+    <w:p>
+      <w:pPr>
+        <w:spacing w:after="0" w:line="240" w:lineRule="auto"/>
+        <w:jc w:val="both"/>
+      </w:pPr>
+      <w:r>
+        <w:tab/>
+      </w:r>
+      <w:r>
+        <w:tab/>
+      </w:r>
+      <w:r>
+        <w:tab/>
+        <w:t>console.log('Test valid user failed');</w:t>
+      </w:r>
+    </w:p>
+    <w:p>
+      <w:pPr>
+        <w:spacing w:after="0" w:line="240" w:lineRule="auto"/>
+        <w:jc w:val="both"/>
+      </w:pPr>
+      <w:r>
+        <w:tab/>
+      </w:r>
+      <w:r>
+        <w:tab/>
+        <w:t>}</w:t>
+      </w:r>
+    </w:p>
+    <w:p>
+      <w:pPr>
+        <w:spacing w:after="0" w:line="240" w:lineRule="auto"/>
+        <w:jc w:val="both"/>
+      </w:pPr>
+      <w:r>
+        <w:tab/>
+        <w:t>});</w:t>
+      </w:r>
+    </w:p>
+    <w:p>
+      <w:pPr>
+        <w:spacing w:after="0" w:line="240" w:lineRule="auto"/>
+        <w:jc w:val="both"/>
+      </w:pPr>
+      <w:r>
+        <w:tab/>
+        <w:t>response = serverBridge.login('Admin', 'password', function(data) {</w:t>
+      </w:r>
+    </w:p>
+    <w:p>
+      <w:pPr>
+        <w:spacing w:after="0" w:line="240" w:lineRule="auto"/>
+        <w:jc w:val="both"/>
+      </w:pPr>
+      <w:r>
+        <w:tab/>
+      </w:r>
+      <w:r>
+        <w:tab/>
+        <w:t>if(data.success=='true'&amp;&amp;data.username=='Admin'&amp;&amp;data.isAdmin=='true') {</w:t>
+      </w:r>
+    </w:p>
+    <w:p>
+      <w:pPr>
+        <w:spacing w:after="0" w:line="240" w:lineRule="auto"/>
+        <w:jc w:val="both"/>
+      </w:pPr>
+      <w:r>
+        <w:tab/>
+      </w:r>
+      <w:r>
+        <w:tab/>
+      </w:r>
+      <w:r>
+        <w:tab/>
+        <w:t>console.log('Test valid admin successful');</w:t>
+      </w:r>
+    </w:p>
+    <w:p>
+      <w:pPr>
+        <w:spacing w:after="0" w:line="240" w:lineRule="auto"/>
+        <w:jc w:val="both"/>
+      </w:pPr>
+      <w:r>
+        <w:tab/>
+      </w:r>
+      <w:r>
+        <w:tab/>
+        <w:t>}</w:t>
+      </w:r>
+    </w:p>
+    <w:p>
+      <w:pPr>
+        <w:spacing w:after="0" w:line="240" w:lineRule="auto"/>
+        <w:jc w:val="both"/>
+      </w:pPr>
+      <w:r>
+        <w:tab/>
+      </w:r>
+      <w:r>
+        <w:tab/>
+        <w:t>else {</w:t>
+      </w:r>
+    </w:p>
+    <w:p>
+      <w:pPr>
+        <w:spacing w:after="0" w:line="240" w:lineRule="auto"/>
+        <w:jc w:val="both"/>
+      </w:pPr>
+      <w:r>
+        <w:tab/>
+      </w:r>
+      <w:r>
+        <w:tab/>
+      </w:r>
+      <w:r>
+        <w:tab/>
+        <w:t>console.log('Test valid admin failed');</w:t>
+      </w:r>
+    </w:p>
+    <w:p>
+      <w:pPr>
+        <w:spacing w:after="0" w:line="240" w:lineRule="auto"/>
+        <w:jc w:val="both"/>
+      </w:pPr>
+      <w:r>
+        <w:tab/>
+      </w:r>
+      <w:r>
+        <w:tab/>
+        <w:t>}</w:t>
+      </w:r>
+    </w:p>
+    <w:p>
+      <w:pPr>
+        <w:spacing w:after="0" w:line="240" w:lineRule="auto"/>
+        <w:jc w:val="both"/>
+      </w:pPr>
+      <w:r>
+        <w:tab/>
+        <w:t>});</w:t>
+      </w:r>
+    </w:p>
+    <w:p>
+      <w:pPr>
+        <w:spacing w:after="0" w:line="240" w:lineRule="auto"/>
+        <w:jc w:val="both"/>
+      </w:pPr>
+      <w:r>
+        <w:tab/>
+        <w:t>response = serverBridge.login('notauser', 'password', function(data) {</w:t>
+      </w:r>
+    </w:p>
+    <w:p>
+      <w:pPr>
+        <w:spacing w:after="0" w:line="240" w:lineRule="auto"/>
+        <w:jc w:val="both"/>
+      </w:pPr>
+      <w:r>
+        <w:tab/>
+      </w:r>
+      <w:r>
+        <w:tab/>
+        <w:t>if(data.success=='false') {</w:t>
+      </w:r>
+    </w:p>
+    <w:p>
+      <w:pPr>
+        <w:spacing w:after="0" w:line="240" w:lineRule="auto"/>
+        <w:jc w:val="both"/>
+      </w:pPr>
+      <w:r>
+        <w:tab/>
+      </w:r>
+      <w:r>
+        <w:tab/>
+      </w:r>
+      <w:r>
+        <w:tab/>
+        <w:t>console.log('Test invalid user successful');</w:t>
+      </w:r>
+    </w:p>
+    <w:p>
+      <w:pPr>
+        <w:spacing w:after="0" w:line="240" w:lineRule="auto"/>
+        <w:jc w:val="both"/>
+      </w:pPr>
+      <w:r>
+        <w:tab/>
+      </w:r>
+      <w:r>
+        <w:tab/>
+        <w:t>}</w:t>
+      </w:r>
+    </w:p>
+    <w:p>
+      <w:pPr>
+        <w:spacing w:after="0" w:line="240" w:lineRule="auto"/>
+        <w:jc w:val="both"/>
+      </w:pPr>
+      <w:r>
+        <w:tab/>
+      </w:r>
+      <w:r>
+        <w:tab/>
+        <w:t>else {</w:t>
+      </w:r>
+    </w:p>
+    <w:p>
+      <w:pPr>
+        <w:spacing w:after="0" w:line="240" w:lineRule="auto"/>
+        <w:jc w:val="both"/>
+      </w:pPr>
+      <w:r>
+        <w:tab/>
+      </w:r>
+      <w:r>
+        <w:tab/>
+      </w:r>
+      <w:r>
+        <w:tab/>
+        <w:t>console.log('Test invalid user failed');</w:t>
+      </w:r>
+    </w:p>
+    <w:p>
+      <w:pPr>
+        <w:spacing w:after="0" w:line="240" w:lineRule="auto"/>
+        <w:jc w:val="both"/>
+      </w:pPr>
+      <w:r>
+        <w:tab/>
+      </w:r>
+      <w:r>
+        <w:tab/>
+        <w:t>}</w:t>
+      </w:r>
+    </w:p>
+    <w:p>
+      <w:pPr>
+        <w:spacing w:after="0" w:line="240" w:lineRule="auto"/>
+        <w:jc w:val="both"/>
+      </w:pPr>
+      <w:r>
+        <w:tab/>
+        <w:t>});</w:t>
+      </w:r>
+    </w:p>
+    <w:p>
+      <w:pPr>
+        <w:spacing w:after="0" w:line="240" w:lineRule="auto"/>
+        <w:jc w:val="both"/>
+      </w:pPr>
       <w:bookmarkStart w:id="0" w:name="_GoBack"/>
       <w:bookmarkEnd w:id="0"/>
     </w:p>
     <w:p>
       <w:pPr>
-        <w:spacing w:line="240" w:lineRule="auto"/>
-        <w:jc w:val="both"/>
-      </w:pPr>
-    </w:p>
-    <w:p>
-      <w:pPr>
-        <w:spacing w:line="240" w:lineRule="auto"/>
-        <w:jc w:val="both"/>
-      </w:pPr>
-    </w:p>
-    <w:p>
-      <w:pPr>
-        <w:spacing w:after="0" w:line="240" w:lineRule="auto"/>
-        <w:jc w:val="both"/>
-      </w:pPr>
-      <w:r>
-        <w:t>t</w:t>
-      </w:r>
-      <w:r>
-        <w:t>est.blade.php</w:t>
-      </w:r>
-    </w:p>
-    <w:p>
-      <w:pPr>
-        <w:spacing w:after="0" w:line="240" w:lineRule="auto"/>
-        <w:jc w:val="both"/>
-      </w:pPr>
-    </w:p>
-    <w:p>
-      <w:pPr>
-        <w:spacing w:after="0" w:line="240" w:lineRule="auto"/>
-        <w:jc w:val="both"/>
-      </w:pPr>
-      <w:r>
-        <w:t>&lt;!DOCTYPE html&gt;</w:t>
-      </w:r>
-    </w:p>
-    <w:p>
-      <w:pPr>
-        <w:spacing w:after="0" w:line="240" w:lineRule="auto"/>
-        <w:jc w:val="both"/>
-      </w:pPr>
-      <w:r>
-        <w:t>&lt;html&gt;</w:t>
-      </w:r>
-    </w:p>
-    <w:p>
-      <w:pPr>
-        <w:spacing w:after="0" w:line="240" w:lineRule="auto"/>
-        <w:jc w:val="both"/>
-      </w:pPr>
-      <w:r>
-        <w:t>&lt;head&gt;</w:t>
-      </w:r>
-    </w:p>
-    <w:p>
-      <w:pPr>
-        <w:spacing w:after="0" w:line="240" w:lineRule="auto"/>
-        <w:jc w:val="both"/>
-      </w:pPr>
-      <w:r>
-        <w:tab/>
-        <w:t>&lt;meta charset="utf-8"&gt;</w:t>
-      </w:r>
-    </w:p>
-    <w:p>
-      <w:pPr>
-        <w:spacing w:after="0" w:line="240" w:lineRule="auto"/>
-        <w:jc w:val="both"/>
-      </w:pPr>
-      <w:r>
-        <w:tab/>
-        <w:t>&lt;title&gt;TEST&lt;/title&gt;</w:t>
-      </w:r>
-    </w:p>
-    <w:p>
-      <w:pPr>
-        <w:spacing w:after="0" w:line="240" w:lineRule="auto"/>
-        <w:jc w:val="both"/>
-      </w:pPr>
-      <w:r>
-        <w:tab/>
-        <w:t xml:space="preserve">&lt;link </w:t>
-      </w:r>
-      <w:r>
-        <w:t>rel="stylesheet" href="https://maxcdn.bootstrapcdn.com/bootstrap/3.3.6/css/bootstrap.</w:t>
-      </w:r>
-      <w:r>
-        <w:t xml:space="preserve"> min.css"</w:t>
-      </w:r>
-      <w:r>
-        <w:t>integrity="sha384-1q8mTJOASx8j1Au+a5WDVnPi2lkFfwwEAa8hDDdjZlpLegxhjVME1fgjWPGm</w:t>
-      </w:r>
-      <w:r>
-        <w:t xml:space="preserve"> </w:t>
-      </w:r>
-      <w:r>
-        <w:t>kzs7" crossorigin="anonymous"&gt;</w:t>
-      </w:r>
-    </w:p>
-    <w:p>
-      <w:pPr>
-        <w:spacing w:after="0" w:line="240" w:lineRule="auto"/>
-        <w:jc w:val="both"/>
-      </w:pPr>
-      <w:r>
-        <w:tab/>
-        <w:t>&lt;link rel="stylesheet" type="text/css" href="CSS/Custom CSS.css"&gt;</w:t>
-      </w:r>
-    </w:p>
-    <w:p>
-      <w:pPr>
-        <w:spacing w:after="0" w:line="240" w:lineRule="auto"/>
-        <w:jc w:val="both"/>
-      </w:pPr>
-      <w:r>
-        <w:tab/>
-        <w:t>&lt;script src="https://cdnjs.cloudflare.com/ajax/libs/react/0.14.6/react-with-addons.js"&gt;&lt;/script&gt;</w:t>
-      </w:r>
-    </w:p>
-    <w:p>
-      <w:pPr>
-        <w:spacing w:after="0" w:line="240" w:lineRule="auto"/>
-        <w:jc w:val="both"/>
-      </w:pPr>
-      <w:r>
-        <w:tab/>
-        <w:t>&lt;script src="https://cdnjs.cloudflare.com/ajax/libs/react/0.14.6/react-dom.js"&gt;&lt;/script&gt;</w:t>
-      </w:r>
-    </w:p>
-    <w:p>
-      <w:pPr>
-        <w:spacing w:after="0" w:line="240" w:lineRule="auto"/>
-        <w:jc w:val="both"/>
-      </w:pPr>
-      <w:r>
-        <w:tab/>
-        <w:t>&lt;script src="https://ajax.googleapis.com/ajax/libs/jquery/1.12.0/jquery.min.js"&gt;&lt;/script&gt;</w:t>
-      </w:r>
-    </w:p>
-    <w:p>
-      <w:pPr>
-        <w:spacing w:after="0" w:line="240" w:lineRule="auto"/>
-        <w:jc w:val="both"/>
-      </w:pPr>
-      <w:r>
-        <w:tab/>
-        <w:t>&lt;!--&lt;script src="https://cdnjs.cloudflare.com/ajax/libs/react/0.14.6/react-with-addons.js"&gt;&lt;/script&gt;--&gt;</w:t>
-      </w:r>
-    </w:p>
-    <w:p>
-      <w:pPr>
-        <w:spacing w:after="0" w:line="240" w:lineRule="auto"/>
-        <w:jc w:val="both"/>
-      </w:pPr>
-      <w:r>
-        <w:tab/>
-        <w:t>&lt;script src="https://cdnjs.cloudflare.com/ajax/libs/react/0.13.3/JSXTransformer.js"&gt;&lt;/script&gt;</w:t>
-      </w:r>
-    </w:p>
-    <w:p>
-      <w:pPr>
-        <w:spacing w:after="0" w:line="240" w:lineRule="auto"/>
-        <w:jc w:val="both"/>
-      </w:pPr>
-      <w:r>
-        <w:tab/>
-        <w:t>&lt;script src="https://cdnjs.cloudflare.com/ajax/libs/jquery/2.1.1/jquery.min.js"&gt;&lt;/script&gt;</w:t>
-      </w:r>
-    </w:p>
-    <w:p>
-      <w:pPr>
-        <w:spacing w:after="0" w:line="240" w:lineRule="auto"/>
-        <w:jc w:val="both"/>
-      </w:pPr>
-      <w:r>
-        <w:tab/>
-        <w:t>&lt;script src="https://cdnjs.cloudflare.com/ajax/libs/react-bootstrap/0.28.2/react-bootstrap.js"&gt;&lt;/script&gt;</w:t>
-      </w:r>
-    </w:p>
-    <w:p>
-      <w:pPr>
-        <w:spacing w:after="0" w:line="240" w:lineRule="auto"/>
-        <w:jc w:val="both"/>
-      </w:pPr>
-      <w:r>
-        <w:lastRenderedPageBreak/>
-        <w:tab/>
-        <w:t>&lt;script src="Components/typeahead.bundle.js" type="text/jsx"&gt;&lt;/script&gt;</w:t>
-      </w:r>
-    </w:p>
-    <w:p>
-      <w:pPr>
-        <w:spacing w:after="0" w:line="240" w:lineRule="auto"/>
-        <w:jc w:val="both"/>
-      </w:pPr>
-      <w:r>
-        <w:tab/>
-        <w:t>&lt;script src="Components/ServerBridge.js" type="text/jsx"&gt;&lt;/script&gt;</w:t>
-      </w:r>
-    </w:p>
-    <w:p>
-      <w:pPr>
-        <w:spacing w:after="0" w:line="240" w:lineRule="auto"/>
-        <w:jc w:val="both"/>
-      </w:pPr>
-      <w:r>
-        <w:tab/>
-        <w:t>&lt;script src="Components/CookieManager.js" type="text/jsx"&gt;&lt;/script&gt;</w:t>
-      </w:r>
-    </w:p>
-    <w:p>
-      <w:pPr>
-        <w:spacing w:after="0" w:line="240" w:lineRule="auto"/>
-        <w:jc w:val="both"/>
-      </w:pPr>
-      <w:r>
-        <w:tab/>
-        <w:t>&lt;script src="Components/UIManager.js" type="text/jsx"&gt;&lt;/script&gt;</w:t>
-      </w:r>
-    </w:p>
-    <w:p>
-      <w:pPr>
-        <w:spacing w:after="0" w:line="240" w:lineRule="auto"/>
-        <w:jc w:val="both"/>
-      </w:pPr>
-      <w:r>
-        <w:tab/>
-        <w:t>&lt;script src="Components/Inputs.js" type="text/jsx"&gt;&lt;/script&gt;</w:t>
-      </w:r>
-    </w:p>
-    <w:p>
-      <w:pPr>
-        <w:spacing w:after="0" w:line="240" w:lineRule="auto"/>
-        <w:jc w:val="both"/>
-      </w:pPr>
-      <w:r>
-        <w:tab/>
-        <w:t>&lt;script src="Components/Dialogs.js" type="text/jsx"&gt;&lt;/script&gt;</w:t>
-      </w:r>
-    </w:p>
-    <w:p>
-      <w:pPr>
-        <w:spacing w:after="0" w:line="240" w:lineRule="auto"/>
-        <w:jc w:val="both"/>
-      </w:pPr>
-      <w:r>
-        <w:tab/>
-        <w:t>&lt;script src="Components/Login.js" type="text/jsx"&gt;&lt;/script&gt;</w:t>
-      </w:r>
-    </w:p>
-    <w:p>
-      <w:pPr>
-        <w:spacing w:after="0" w:line="240" w:lineRule="auto"/>
-        <w:jc w:val="both"/>
-      </w:pPr>
-      <w:r>
-        <w:tab/>
-        <w:t>&lt;script src="Components/Preferences.js" type="text/jsx"&gt;&lt;/script&gt;</w:t>
-      </w:r>
-    </w:p>
-    <w:p>
-      <w:pPr>
-        <w:spacing w:after="0" w:line="240" w:lineRule="auto"/>
-        <w:jc w:val="both"/>
-      </w:pPr>
-      <w:r>
-        <w:tab/>
-        <w:t>&lt;script src="Components/AccountPage.js" type="text/jsx"&gt;&lt;/script&gt;</w:t>
-      </w:r>
-    </w:p>
-    <w:p>
-      <w:pPr>
-        <w:spacing w:after="0" w:line="240" w:lineRule="auto"/>
-        <w:jc w:val="both"/>
-      </w:pPr>
-      <w:r>
-        <w:tab/>
-        <w:t>&lt;script src="Components/SchedulePage.js" type="text/jsx"&gt;&lt;/script&gt;</w:t>
-      </w:r>
-    </w:p>
-    <w:p>
-      <w:pPr>
-        <w:spacing w:after="0" w:line="240" w:lineRule="auto"/>
-        <w:jc w:val="both"/>
-      </w:pPr>
-      <w:r>
-        <w:tab/>
-        <w:t>&lt;script src="Components/AdminPage.js" type="text/jsx"&gt;&lt;/script&gt;</w:t>
-      </w:r>
-    </w:p>
-    <w:p>
-      <w:pPr>
-        <w:spacing w:after="0" w:line="240" w:lineRule="auto"/>
-        <w:jc w:val="both"/>
-      </w:pPr>
-      <w:r>
-        <w:tab/>
-        <w:t>&lt;script src="Components/CourseSequence.js" type="text/jsx"&gt;&lt;/script&gt;</w:t>
-      </w:r>
-    </w:p>
-    <w:p>
-      <w:pPr>
-        <w:spacing w:after="0" w:line="240" w:lineRule="auto"/>
-        <w:jc w:val="both"/>
-      </w:pPr>
-      <w:r>
-        <w:t>&lt;/head&gt;</w:t>
-      </w:r>
-    </w:p>
-    <w:p>
-      <w:pPr>
-        <w:spacing w:after="0" w:line="240" w:lineRule="auto"/>
-        <w:jc w:val="both"/>
-      </w:pPr>
-      <w:r>
-        <w:t>&lt;body&gt;</w:t>
-      </w:r>
-    </w:p>
-    <w:p>
-      <w:pPr>
-        <w:spacing w:after="0" w:line="240" w:lineRule="auto"/>
-        <w:jc w:val="both"/>
-      </w:pPr>
-      <w:r>
-        <w:t>&lt;div id="pageContent"&gt;&lt;/div&gt;</w:t>
-      </w:r>
-    </w:p>
-    <w:p>
-      <w:pPr>
-        <w:spacing w:after="0" w:line="240" w:lineRule="auto"/>
-        <w:jc w:val="both"/>
-      </w:pPr>
-      <w:r>
-        <w:t>&lt;script type="text/jsx"&gt;</w:t>
-      </w:r>
-    </w:p>
-    <w:p>
-      <w:pPr>
-        <w:spacing w:after="0" w:line="240" w:lineRule="auto"/>
-        <w:jc w:val="both"/>
-      </w:pPr>
-      <w:r>
-        <w:tab/>
-        <w:t>var serverBridge=realServerBridge;</w:t>
-      </w:r>
-    </w:p>
-    <w:p>
-      <w:pPr>
-        <w:spacing w:after="0" w:line="240" w:lineRule="auto"/>
-        <w:jc w:val="both"/>
-      </w:pPr>
-      <w:r>
-        <w:tab/>
-        <w:t>var response = serverBridge.login('User', 'password', function(data) {</w:t>
-      </w:r>
-    </w:p>
-    <w:p>
-      <w:pPr>
-        <w:spacing w:after="0" w:line="240" w:lineRule="auto"/>
-        <w:jc w:val="both"/>
-      </w:pPr>
-      <w:r>
-        <w:tab/>
-      </w:r>
-      <w:r>
-        <w:tab/>
-        <w:t>if(data.success=='true'&amp;&amp;data.username=='User'&amp;&amp;data.isAdmin=='false') {</w:t>
-      </w:r>
-    </w:p>
-    <w:p>
-      <w:pPr>
-        <w:spacing w:after="0" w:line="240" w:lineRule="auto"/>
-        <w:jc w:val="both"/>
-      </w:pPr>
-      <w:r>
-        <w:tab/>
-      </w:r>
-      <w:r>
-        <w:tab/>
-      </w:r>
-      <w:r>
-        <w:tab/>
-        <w:t>console.log('Test valid user successful');</w:t>
-      </w:r>
-    </w:p>
-    <w:p>
-      <w:pPr>
-        <w:spacing w:after="0" w:line="240" w:lineRule="auto"/>
-        <w:jc w:val="both"/>
-      </w:pPr>
-      <w:r>
-        <w:tab/>
-      </w:r>
-      <w:r>
-        <w:tab/>
-        <w:t>}</w:t>
-      </w:r>
-    </w:p>
-    <w:p>
-      <w:pPr>
-        <w:spacing w:after="0" w:line="240" w:lineRule="auto"/>
-        <w:jc w:val="both"/>
-      </w:pPr>
-      <w:r>
-        <w:tab/>
-      </w:r>
-      <w:r>
-        <w:tab/>
-        <w:t>else {</w:t>
-      </w:r>
-    </w:p>
-    <w:p>
-      <w:pPr>
-        <w:spacing w:after="0" w:line="240" w:lineRule="auto"/>
-        <w:jc w:val="both"/>
-      </w:pPr>
-      <w:r>
-        <w:tab/>
-      </w:r>
-      <w:r>
-        <w:tab/>
-      </w:r>
-      <w:r>
-        <w:tab/>
-        <w:t>console.log('Test valid user failed');</w:t>
-      </w:r>
-    </w:p>
-    <w:p>
-      <w:pPr>
-        <w:spacing w:after="0" w:line="240" w:lineRule="auto"/>
-        <w:jc w:val="both"/>
-      </w:pPr>
-      <w:r>
-        <w:tab/>
-      </w:r>
-      <w:r>
-        <w:tab/>
-        <w:t>}</w:t>
-      </w:r>
-    </w:p>
-    <w:p>
-      <w:pPr>
-        <w:spacing w:after="0" w:line="240" w:lineRule="auto"/>
-        <w:jc w:val="both"/>
-      </w:pPr>
-      <w:r>
-        <w:tab/>
-        <w:t>});</w:t>
-      </w:r>
-    </w:p>
-    <w:p>
-      <w:pPr>
-        <w:spacing w:after="0" w:line="240" w:lineRule="auto"/>
-        <w:jc w:val="both"/>
-      </w:pPr>
-      <w:r>
-        <w:tab/>
-        <w:t>response = serverBridge.login('Admin', 'password', function(data) {</w:t>
-      </w:r>
-    </w:p>
-    <w:p>
-      <w:pPr>
-        <w:spacing w:after="0" w:line="240" w:lineRule="auto"/>
-        <w:jc w:val="both"/>
-      </w:pPr>
-      <w:r>
-        <w:tab/>
-      </w:r>
-      <w:r>
-        <w:tab/>
-        <w:t>if(data.success=='true'&amp;&amp;data.username=='Admin'&amp;&amp;data.isAdmin=='true') {</w:t>
-      </w:r>
-    </w:p>
-    <w:p>
-      <w:pPr>
-        <w:spacing w:after="0" w:line="240" w:lineRule="auto"/>
-        <w:jc w:val="both"/>
-      </w:pPr>
-      <w:r>
-        <w:tab/>
-      </w:r>
-      <w:r>
-        <w:tab/>
-      </w:r>
-      <w:r>
-        <w:tab/>
-        <w:t>console.log('Test valid admin successful');</w:t>
-      </w:r>
-    </w:p>
-    <w:p>
-      <w:pPr>
-        <w:spacing w:after="0" w:line="240" w:lineRule="auto"/>
-        <w:jc w:val="both"/>
-      </w:pPr>
-      <w:r>
-        <w:tab/>
-      </w:r>
-      <w:r>
-        <w:tab/>
-        <w:t>}</w:t>
-      </w:r>
-    </w:p>
-    <w:p>
-      <w:pPr>
-        <w:spacing w:after="0" w:line="240" w:lineRule="auto"/>
-        <w:jc w:val="both"/>
-      </w:pPr>
-      <w:r>
-        <w:tab/>
-      </w:r>
-      <w:r>
-        <w:tab/>
-        <w:t>else {</w:t>
-      </w:r>
-    </w:p>
-    <w:p>
-      <w:pPr>
-        <w:spacing w:after="0" w:line="240" w:lineRule="auto"/>
-        <w:jc w:val="both"/>
-      </w:pPr>
-      <w:r>
-        <w:tab/>
-      </w:r>
-      <w:r>
-        <w:tab/>
-      </w:r>
-      <w:r>
-        <w:tab/>
-        <w:t>console.log('Test valid admin failed');</w:t>
-      </w:r>
-    </w:p>
-    <w:p>
-      <w:pPr>
-        <w:spacing w:after="0" w:line="240" w:lineRule="auto"/>
-        <w:jc w:val="both"/>
-      </w:pPr>
-      <w:r>
-        <w:tab/>
-      </w:r>
-      <w:r>
-        <w:tab/>
-        <w:t>}</w:t>
-      </w:r>
-    </w:p>
-    <w:p>
-      <w:pPr>
-        <w:spacing w:after="0" w:line="240" w:lineRule="auto"/>
-        <w:jc w:val="both"/>
-      </w:pPr>
-      <w:r>
-        <w:tab/>
-        <w:t>});</w:t>
-      </w:r>
-    </w:p>
-    <w:p>
-      <w:pPr>
-        <w:spacing w:after="0" w:line="240" w:lineRule="auto"/>
-        <w:jc w:val="both"/>
-      </w:pPr>
-      <w:r>
-        <w:tab/>
-        <w:t>response = serverBridge.login('notauser', 'password', function(data) {</w:t>
-      </w:r>
-    </w:p>
-    <w:p>
-      <w:pPr>
-        <w:spacing w:after="0" w:line="240" w:lineRule="auto"/>
-        <w:jc w:val="both"/>
-      </w:pPr>
-      <w:r>
-        <w:tab/>
-      </w:r>
-      <w:r>
-        <w:tab/>
-        <w:t>if(data.success=='false') {</w:t>
-      </w:r>
-    </w:p>
-    <w:p>
-      <w:pPr>
-        <w:spacing w:after="0" w:line="240" w:lineRule="auto"/>
-        <w:jc w:val="both"/>
-      </w:pPr>
-      <w:r>
-        <w:tab/>
-      </w:r>
-      <w:r>
-        <w:tab/>
-      </w:r>
-      <w:r>
-        <w:tab/>
-        <w:t>console.log('Test invalid user successful');</w:t>
-      </w:r>
-    </w:p>
-    <w:p>
-      <w:pPr>
-        <w:spacing w:after="0" w:line="240" w:lineRule="auto"/>
-        <w:jc w:val="both"/>
-      </w:pPr>
-      <w:r>
-        <w:tab/>
-      </w:r>
-      <w:r>
-        <w:tab/>
-        <w:t>}</w:t>
-      </w:r>
-    </w:p>
-    <w:p>
-      <w:pPr>
-        <w:spacing w:after="0" w:line="240" w:lineRule="auto"/>
-        <w:jc w:val="both"/>
-      </w:pPr>
-      <w:r>
-        <w:tab/>
-      </w:r>
-      <w:r>
-        <w:tab/>
-        <w:t>else {</w:t>
-      </w:r>
-    </w:p>
-    <w:p>
-      <w:pPr>
-        <w:spacing w:after="0" w:line="240" w:lineRule="auto"/>
-        <w:jc w:val="both"/>
-      </w:pPr>
-      <w:r>
-        <w:tab/>
-      </w:r>
-      <w:r>
-        <w:tab/>
-      </w:r>
-      <w:r>
-        <w:tab/>
-        <w:t>console.log('Test invalid user failed');</w:t>
-      </w:r>
-    </w:p>
-    <w:p>
-      <w:pPr>
-        <w:spacing w:after="0" w:line="240" w:lineRule="auto"/>
-        <w:jc w:val="both"/>
-      </w:pPr>
-      <w:r>
-        <w:tab/>
-      </w:r>
-      <w:r>
-        <w:tab/>
-        <w:t>}</w:t>
-      </w:r>
-    </w:p>
-    <w:p>
-      <w:pPr>
-        <w:spacing w:after="0" w:line="240" w:lineRule="auto"/>
-        <w:jc w:val="both"/>
-      </w:pPr>
-      <w:r>
-        <w:tab/>
-        <w:t>});</w:t>
+        <w:spacing w:after="0" w:line="240" w:lineRule="auto"/>
+        <w:jc w:val="both"/>
+      </w:pPr>
+      <w:r>
+        <w:t>/************Testing for Manage Preferences*********************/</w:t>
       </w:r>
     </w:p>
     <w:p>
@@ -1204,7 +1154,6 @@
         <w:jc w:val="both"/>
       </w:pPr>
       <w:r>
-        <w:lastRenderedPageBreak/>
         <w:tab/>
       </w:r>
       <w:r>

</xml_diff>